<commit_message>
Documentation for Unit 68 - Tasks 6 to 11
Answered Tasks 6 to 11 appropriately for this unit as well as added the
necessary screenshots to help my explanations.
</commit_message>
<xml_diff>
--- a/Documentation/Unit 68 - Interactive Media Teamwork.docx
+++ b/Documentation/Unit 68 - Interactive Media Teamwork.docx
@@ -14,6 +14,7 @@
           <w:u w:val="single"/>
         </w:rPr>
       </w:pPr>
+      <w:proofErr w:type="spellStart"/>
       <w:r>
         <w:rPr>
           <w:rFonts w:ascii="Junction" w:hAnsi="Junction"/>
@@ -24,21 +25,24 @@
         </w:rPr>
         <w:t>Github</w:t>
       </w:r>
-    </w:p>
-    <w:p>
-      <w:pPr>
-        <w:spacing w:line="360" w:lineRule="auto"/>
-        <w:rPr>
-          <w:rFonts w:ascii="Junction" w:hAnsi="Junction"/>
-          <w:sz w:val="20"/>
-          <w:szCs w:val="20"/>
-        </w:rPr>
-      </w:pPr>
-      <w:r>
-        <w:rPr>
-          <w:rFonts w:ascii="Junction" w:hAnsi="Junction"/>
-          <w:sz w:val="20"/>
-          <w:szCs w:val="20"/>
+      <w:proofErr w:type="spellEnd"/>
+    </w:p>
+    <w:p>
+      <w:pPr>
+        <w:spacing w:line="360" w:lineRule="auto"/>
+        <w:rPr>
+          <w:rFonts w:ascii="Junction" w:hAnsi="Junction"/>
+          <w:color w:val="548DD4" w:themeColor="text2" w:themeTint="99"/>
+          <w:sz w:val="28"/>
+          <w:szCs w:val="28"/>
+        </w:rPr>
+      </w:pPr>
+      <w:r>
+        <w:rPr>
+          <w:rFonts w:ascii="Junction" w:hAnsi="Junction"/>
+          <w:color w:val="548DD4" w:themeColor="text2" w:themeTint="99"/>
+          <w:sz w:val="28"/>
+          <w:szCs w:val="28"/>
         </w:rPr>
         <w:t>Task 1 – P1.1</w:t>
       </w:r>
@@ -126,6 +130,7 @@
     <w:p>
       <w:pPr>
         <w:pStyle w:val="ListParagraph"/>
+        <w:spacing w:line="360" w:lineRule="auto"/>
         <w:rPr>
           <w:rFonts w:ascii="Junction" w:hAnsi="Junction"/>
           <w:i/>
@@ -209,6 +214,7 @@
     <w:p>
       <w:pPr>
         <w:pStyle w:val="ListParagraph"/>
+        <w:spacing w:line="360" w:lineRule="auto"/>
         <w:rPr>
           <w:rFonts w:ascii="Junction" w:hAnsi="Junction"/>
           <w:i/>
@@ -292,6 +298,7 @@
     <w:p>
       <w:pPr>
         <w:pStyle w:val="ListParagraph"/>
+        <w:spacing w:line="360" w:lineRule="auto"/>
         <w:rPr>
           <w:rFonts w:ascii="Junction" w:hAnsi="Junction"/>
           <w:i/>
@@ -385,15 +392,17 @@
         <w:spacing w:line="360" w:lineRule="auto"/>
         <w:rPr>
           <w:rFonts w:ascii="Junction" w:hAnsi="Junction"/>
-          <w:sz w:val="20"/>
-          <w:szCs w:val="20"/>
-        </w:rPr>
-      </w:pPr>
-      <w:r>
-        <w:rPr>
-          <w:rFonts w:ascii="Junction" w:hAnsi="Junction"/>
-          <w:sz w:val="20"/>
-          <w:szCs w:val="20"/>
+          <w:color w:val="548DD4" w:themeColor="text2" w:themeTint="99"/>
+          <w:sz w:val="28"/>
+          <w:szCs w:val="28"/>
+        </w:rPr>
+      </w:pPr>
+      <w:r>
+        <w:rPr>
+          <w:rFonts w:ascii="Junction" w:hAnsi="Junction"/>
+          <w:color w:val="548DD4" w:themeColor="text2" w:themeTint="99"/>
+          <w:sz w:val="28"/>
+          <w:szCs w:val="28"/>
         </w:rPr>
         <w:t>Task 2 – P1.2</w:t>
       </w:r>
@@ -467,15 +476,17 @@
         <w:spacing w:line="360" w:lineRule="auto"/>
         <w:rPr>
           <w:rFonts w:ascii="Junction" w:hAnsi="Junction"/>
-          <w:sz w:val="20"/>
-          <w:szCs w:val="20"/>
-        </w:rPr>
-      </w:pPr>
-      <w:r>
-        <w:rPr>
-          <w:rFonts w:ascii="Junction" w:hAnsi="Junction"/>
-          <w:sz w:val="20"/>
-          <w:szCs w:val="20"/>
+          <w:color w:val="548DD4" w:themeColor="text2" w:themeTint="99"/>
+          <w:sz w:val="28"/>
+          <w:szCs w:val="28"/>
+        </w:rPr>
+      </w:pPr>
+      <w:r>
+        <w:rPr>
+          <w:rFonts w:ascii="Junction" w:hAnsi="Junction"/>
+          <w:color w:val="548DD4" w:themeColor="text2" w:themeTint="99"/>
+          <w:sz w:val="28"/>
+          <w:szCs w:val="28"/>
         </w:rPr>
         <w:lastRenderedPageBreak/>
         <w:t>Task 3 – P1.3</w:t>
@@ -524,15 +535,17 @@
         <w:spacing w:line="360" w:lineRule="auto"/>
         <w:rPr>
           <w:rFonts w:ascii="Junction" w:hAnsi="Junction"/>
-          <w:sz w:val="20"/>
-          <w:szCs w:val="20"/>
-        </w:rPr>
-      </w:pPr>
-      <w:r>
-        <w:rPr>
-          <w:rFonts w:ascii="Junction" w:hAnsi="Junction"/>
-          <w:sz w:val="20"/>
-          <w:szCs w:val="20"/>
+          <w:color w:val="548DD4" w:themeColor="text2" w:themeTint="99"/>
+          <w:sz w:val="28"/>
+          <w:szCs w:val="28"/>
+        </w:rPr>
+      </w:pPr>
+      <w:r>
+        <w:rPr>
+          <w:rFonts w:ascii="Junction" w:hAnsi="Junction"/>
+          <w:color w:val="548DD4" w:themeColor="text2" w:themeTint="99"/>
+          <w:sz w:val="28"/>
+          <w:szCs w:val="28"/>
         </w:rPr>
         <w:t>Task 4 – P2.1</w:t>
       </w:r>
@@ -762,15 +775,17 @@
         <w:spacing w:line="360" w:lineRule="auto"/>
         <w:rPr>
           <w:rFonts w:ascii="Junction" w:hAnsi="Junction"/>
-          <w:sz w:val="20"/>
-          <w:szCs w:val="20"/>
-        </w:rPr>
-      </w:pPr>
-      <w:r>
-        <w:rPr>
-          <w:rFonts w:ascii="Junction" w:hAnsi="Junction"/>
-          <w:sz w:val="20"/>
-          <w:szCs w:val="20"/>
+          <w:color w:val="548DD4" w:themeColor="text2" w:themeTint="99"/>
+          <w:sz w:val="28"/>
+          <w:szCs w:val="28"/>
+        </w:rPr>
+      </w:pPr>
+      <w:r>
+        <w:rPr>
+          <w:rFonts w:ascii="Junction" w:hAnsi="Junction"/>
+          <w:color w:val="548DD4" w:themeColor="text2" w:themeTint="99"/>
+          <w:sz w:val="28"/>
+          <w:szCs w:val="28"/>
         </w:rPr>
         <w:t>Task 5 – P2.2</w:t>
       </w:r>
@@ -810,6 +825,7 @@
         <w:tc>
           <w:tcPr>
             <w:tcW w:w="3080" w:type="dxa"/>
+            <w:vAlign w:val="center"/>
           </w:tcPr>
           <w:p>
             <w:pPr>
@@ -834,6 +850,7 @@
         <w:tc>
           <w:tcPr>
             <w:tcW w:w="3081" w:type="dxa"/>
+            <w:vAlign w:val="center"/>
           </w:tcPr>
           <w:p>
             <w:pPr>
@@ -860,10 +877,12 @@
         <w:tc>
           <w:tcPr>
             <w:tcW w:w="3080" w:type="dxa"/>
+            <w:vAlign w:val="center"/>
           </w:tcPr>
           <w:p>
             <w:pPr>
               <w:spacing w:line="360" w:lineRule="auto"/>
+              <w:jc w:val="center"/>
               <w:rPr>
                 <w:rFonts w:ascii="Junction" w:hAnsi="Junction"/>
                 <w:i/>
@@ -876,10 +895,12 @@
         <w:tc>
           <w:tcPr>
             <w:tcW w:w="3081" w:type="dxa"/>
+            <w:vAlign w:val="center"/>
           </w:tcPr>
           <w:p>
             <w:pPr>
               <w:spacing w:line="360" w:lineRule="auto"/>
+              <w:jc w:val="center"/>
               <w:rPr>
                 <w:rFonts w:ascii="Junction" w:hAnsi="Junction"/>
                 <w:i/>
@@ -894,10 +915,12 @@
         <w:tc>
           <w:tcPr>
             <w:tcW w:w="3080" w:type="dxa"/>
+            <w:vAlign w:val="center"/>
           </w:tcPr>
           <w:p>
             <w:pPr>
               <w:spacing w:line="360" w:lineRule="auto"/>
+              <w:jc w:val="center"/>
               <w:rPr>
                 <w:rFonts w:ascii="Junction" w:hAnsi="Junction"/>
                 <w:sz w:val="20"/>
@@ -917,6 +940,7 @@
         <w:tc>
           <w:tcPr>
             <w:tcW w:w="3081" w:type="dxa"/>
+            <w:vAlign w:val="center"/>
           </w:tcPr>
           <w:p>
             <w:pPr>
@@ -943,10 +967,12 @@
         <w:tc>
           <w:tcPr>
             <w:tcW w:w="3080" w:type="dxa"/>
+            <w:vAlign w:val="center"/>
           </w:tcPr>
           <w:p>
             <w:pPr>
               <w:spacing w:line="360" w:lineRule="auto"/>
+              <w:jc w:val="center"/>
               <w:rPr>
                 <w:rFonts w:ascii="Junction" w:hAnsi="Junction"/>
                 <w:sz w:val="20"/>
@@ -966,6 +992,7 @@
         <w:tc>
           <w:tcPr>
             <w:tcW w:w="3081" w:type="dxa"/>
+            <w:vAlign w:val="center"/>
           </w:tcPr>
           <w:p>
             <w:pPr>
@@ -992,10 +1019,12 @@
         <w:tc>
           <w:tcPr>
             <w:tcW w:w="3080" w:type="dxa"/>
+            <w:vAlign w:val="center"/>
           </w:tcPr>
           <w:p>
             <w:pPr>
               <w:spacing w:line="360" w:lineRule="auto"/>
+              <w:jc w:val="center"/>
               <w:rPr>
                 <w:rFonts w:ascii="Junction" w:hAnsi="Junction"/>
                 <w:sz w:val="20"/>
@@ -1015,6 +1044,7 @@
         <w:tc>
           <w:tcPr>
             <w:tcW w:w="3081" w:type="dxa"/>
+            <w:vAlign w:val="center"/>
           </w:tcPr>
           <w:p>
             <w:pPr>
@@ -1041,10 +1071,12 @@
         <w:tc>
           <w:tcPr>
             <w:tcW w:w="3080" w:type="dxa"/>
+            <w:vAlign w:val="center"/>
           </w:tcPr>
           <w:p>
             <w:pPr>
               <w:spacing w:line="360" w:lineRule="auto"/>
+              <w:jc w:val="center"/>
               <w:rPr>
                 <w:rFonts w:ascii="Junction" w:hAnsi="Junction"/>
                 <w:sz w:val="20"/>
@@ -1064,6 +1096,7 @@
         <w:tc>
           <w:tcPr>
             <w:tcW w:w="3081" w:type="dxa"/>
+            <w:vAlign w:val="center"/>
           </w:tcPr>
           <w:p>
             <w:pPr>
@@ -1090,10 +1123,12 @@
         <w:tc>
           <w:tcPr>
             <w:tcW w:w="3080" w:type="dxa"/>
+            <w:vAlign w:val="center"/>
           </w:tcPr>
           <w:p>
             <w:pPr>
               <w:spacing w:line="360" w:lineRule="auto"/>
+              <w:jc w:val="center"/>
               <w:rPr>
                 <w:rFonts w:ascii="Junction" w:hAnsi="Junction"/>
                 <w:sz w:val="20"/>
@@ -1113,6 +1148,7 @@
         <w:tc>
           <w:tcPr>
             <w:tcW w:w="3081" w:type="dxa"/>
+            <w:vAlign w:val="center"/>
           </w:tcPr>
           <w:p>
             <w:pPr>
@@ -1139,10 +1175,12 @@
         <w:tc>
           <w:tcPr>
             <w:tcW w:w="3080" w:type="dxa"/>
+            <w:vAlign w:val="center"/>
           </w:tcPr>
           <w:p>
             <w:pPr>
               <w:spacing w:line="360" w:lineRule="auto"/>
+              <w:jc w:val="center"/>
               <w:rPr>
                 <w:rFonts w:ascii="Junction" w:hAnsi="Junction"/>
                 <w:sz w:val="20"/>
@@ -1162,6 +1200,7 @@
         <w:tc>
           <w:tcPr>
             <w:tcW w:w="3081" w:type="dxa"/>
+            <w:vAlign w:val="center"/>
           </w:tcPr>
           <w:p>
             <w:pPr>
@@ -1188,10 +1227,12 @@
         <w:tc>
           <w:tcPr>
             <w:tcW w:w="3080" w:type="dxa"/>
+            <w:vAlign w:val="center"/>
           </w:tcPr>
           <w:p>
             <w:pPr>
               <w:spacing w:line="360" w:lineRule="auto"/>
+              <w:jc w:val="center"/>
               <w:rPr>
                 <w:rFonts w:ascii="Junction" w:hAnsi="Junction"/>
                 <w:sz w:val="20"/>
@@ -1211,6 +1252,7 @@
         <w:tc>
           <w:tcPr>
             <w:tcW w:w="3081" w:type="dxa"/>
+            <w:vAlign w:val="center"/>
           </w:tcPr>
           <w:p>
             <w:pPr>
@@ -1237,10 +1279,12 @@
         <w:tc>
           <w:tcPr>
             <w:tcW w:w="3080" w:type="dxa"/>
+            <w:vAlign w:val="center"/>
           </w:tcPr>
           <w:p>
             <w:pPr>
               <w:spacing w:line="360" w:lineRule="auto"/>
+              <w:jc w:val="center"/>
               <w:rPr>
                 <w:rFonts w:ascii="Junction" w:hAnsi="Junction"/>
                 <w:sz w:val="20"/>
@@ -1260,6 +1304,7 @@
         <w:tc>
           <w:tcPr>
             <w:tcW w:w="3081" w:type="dxa"/>
+            <w:vAlign w:val="center"/>
           </w:tcPr>
           <w:p>
             <w:pPr>
@@ -1343,15 +1388,17 @@
         <w:spacing w:line="360" w:lineRule="auto"/>
         <w:rPr>
           <w:rFonts w:ascii="Junction" w:hAnsi="Junction"/>
-          <w:sz w:val="20"/>
-          <w:szCs w:val="20"/>
-        </w:rPr>
-      </w:pPr>
-      <w:r>
-        <w:rPr>
-          <w:rFonts w:ascii="Junction" w:hAnsi="Junction"/>
-          <w:sz w:val="20"/>
-          <w:szCs w:val="20"/>
+          <w:color w:val="548DD4" w:themeColor="text2" w:themeTint="99"/>
+          <w:sz w:val="28"/>
+          <w:szCs w:val="28"/>
+        </w:rPr>
+      </w:pPr>
+      <w:r>
+        <w:rPr>
+          <w:rFonts w:ascii="Junction" w:hAnsi="Junction"/>
+          <w:color w:val="548DD4" w:themeColor="text2" w:themeTint="99"/>
+          <w:sz w:val="28"/>
+          <w:szCs w:val="28"/>
         </w:rPr>
         <w:t>Task 6 – P3.1</w:t>
       </w:r>
@@ -1375,7 +1422,7 @@
         </w:rPr>
         <w:t xml:space="preserve">Produce preliminary concepts for an initial prototype by creating a new project on </w:t>
       </w:r>
-      <w:hyperlink r:id="rId8" w:history="1">
+      <w:hyperlink r:id="rId9" w:history="1">
         <w:r>
           <w:rPr>
             <w:rStyle w:val="Hyperlink"/>
@@ -1394,16 +1441,2278 @@
           <w:sz w:val="20"/>
           <w:szCs w:val="20"/>
         </w:rPr>
-        <w:t>, and writing a full description of your intentions for the project. Include at least two screenshots of the project creation process and include a link to the Github project you have created</w:t>
-      </w:r>
-    </w:p>
-    <w:p>
-      <w:pPr>
-        <w:spacing w:line="360" w:lineRule="auto"/>
-        <w:rPr>
-          <w:rFonts w:ascii="Junction" w:hAnsi="Junction"/>
-          <w:sz w:val="20"/>
-          <w:szCs w:val="20"/>
+        <w:t xml:space="preserve">, and writing a full description of your intentions for the project. Include at least two screenshots of the project creation process and include a link to the </w:t>
+      </w:r>
+      <w:proofErr w:type="spellStart"/>
+      <w:r>
+        <w:rPr>
+          <w:rFonts w:ascii="Junction" w:hAnsi="Junction"/>
+          <w:i/>
+          <w:sz w:val="20"/>
+          <w:szCs w:val="20"/>
+        </w:rPr>
+        <w:t>Github</w:t>
+      </w:r>
+      <w:proofErr w:type="spellEnd"/>
+      <w:r>
+        <w:rPr>
+          <w:rFonts w:ascii="Junction" w:hAnsi="Junction"/>
+          <w:i/>
+          <w:sz w:val="20"/>
+          <w:szCs w:val="20"/>
+        </w:rPr>
+        <w:t xml:space="preserve"> project you have created</w:t>
+      </w:r>
+    </w:p>
+    <w:p>
+      <w:pPr>
+        <w:spacing w:line="360" w:lineRule="auto"/>
+        <w:rPr>
+          <w:rFonts w:ascii="Junction" w:hAnsi="Junction"/>
+          <w:sz w:val="20"/>
+          <w:szCs w:val="20"/>
+        </w:rPr>
+      </w:pPr>
+      <w:r>
+        <w:rPr>
+          <w:rFonts w:ascii="Junction" w:hAnsi="Junction"/>
+          <w:noProof/>
+          <w:sz w:val="20"/>
+          <w:szCs w:val="20"/>
+          <w:lang w:eastAsia="en-GB"/>
+        </w:rPr>
+        <w:drawing>
+          <wp:anchor distT="0" distB="0" distL="114300" distR="114300" simplePos="0" relativeHeight="251658240" behindDoc="0" locked="0" layoutInCell="1" allowOverlap="1" wp14:anchorId="4FAA527B" wp14:editId="542B221B">
+            <wp:simplePos x="0" y="0"/>
+            <wp:positionH relativeFrom="column">
+              <wp:posOffset>0</wp:posOffset>
+            </wp:positionH>
+            <wp:positionV relativeFrom="paragraph">
+              <wp:posOffset>1905</wp:posOffset>
+            </wp:positionV>
+            <wp:extent cx="2061210" cy="3053080"/>
+            <wp:effectExtent l="0" t="0" r="0" b="0"/>
+            <wp:wrapSquare wrapText="bothSides"/>
+            <wp:docPr id="1" name="Picture 1"/>
+            <wp:cNvGraphicFramePr>
+              <a:graphicFrameLocks xmlns:a="http://schemas.openxmlformats.org/drawingml/2006/main" noChangeAspect="1"/>
+            </wp:cNvGraphicFramePr>
+            <a:graphic xmlns:a="http://schemas.openxmlformats.org/drawingml/2006/main">
+              <a:graphicData uri="http://schemas.openxmlformats.org/drawingml/2006/picture">
+                <pic:pic xmlns:pic="http://schemas.openxmlformats.org/drawingml/2006/picture">
+                  <pic:nvPicPr>
+                    <pic:cNvPr id="0" name="Github Screenshot 1.JPG"/>
+                    <pic:cNvPicPr/>
+                  </pic:nvPicPr>
+                  <pic:blipFill rotWithShape="1">
+                    <a:blip r:embed="rId10">
+                      <a:extLst>
+                        <a:ext uri="{28A0092B-C50C-407E-A947-70E740481C1C}">
+                          <a14:useLocalDpi xmlns:a14="http://schemas.microsoft.com/office/drawing/2010/main" val="0"/>
+                        </a:ext>
+                      </a:extLst>
+                    </a:blip>
+                    <a:srcRect l="17165" r="46839"/>
+                    <a:stretch/>
+                  </pic:blipFill>
+                  <pic:spPr bwMode="auto">
+                    <a:xfrm>
+                      <a:off x="0" y="0"/>
+                      <a:ext cx="2061210" cy="3053080"/>
+                    </a:xfrm>
+                    <a:prstGeom prst="rect">
+                      <a:avLst/>
+                    </a:prstGeom>
+                    <a:ln>
+                      <a:noFill/>
+                    </a:ln>
+                    <a:extLst>
+                      <a:ext uri="{53640926-AAD7-44D8-BBD7-CCE9431645EC}">
+                        <a14:shadowObscured xmlns:a14="http://schemas.microsoft.com/office/drawing/2010/main"/>
+                      </a:ext>
+                    </a:extLst>
+                  </pic:spPr>
+                </pic:pic>
+              </a:graphicData>
+            </a:graphic>
+            <wp14:sizeRelH relativeFrom="page">
+              <wp14:pctWidth>0</wp14:pctWidth>
+            </wp14:sizeRelH>
+            <wp14:sizeRelV relativeFrom="page">
+              <wp14:pctHeight>0</wp14:pctHeight>
+            </wp14:sizeRelV>
+          </wp:anchor>
+        </w:drawing>
+      </w:r>
+      <w:r>
+        <w:rPr>
+          <w:rFonts w:ascii="Junction" w:hAnsi="Junction"/>
+          <w:sz w:val="20"/>
+          <w:szCs w:val="20"/>
+        </w:rPr>
+        <w:t xml:space="preserve">The intentions for this project are to produce a user-friendly and fun Space Invaders game for the client’s needs. Commits will be created periodically as well as with details so the client will keep track of the project </w:t>
+      </w:r>
+      <w:r>
+        <w:rPr>
+          <w:rFonts w:ascii="Junction" w:hAnsi="Junction"/>
+          <w:sz w:val="20"/>
+          <w:szCs w:val="20"/>
+        </w:rPr>
+        <w:t>on a daily basis as well as seeing the project’s progress.</w:t>
+      </w:r>
+      <w:r>
+        <w:rPr>
+          <w:rFonts w:ascii="Junction" w:hAnsi="Junction"/>
+          <w:sz w:val="20"/>
+          <w:szCs w:val="20"/>
+        </w:rPr>
+        <w:t xml:space="preserve"> </w:t>
+      </w:r>
+    </w:p>
+    <w:p>
+      <w:pPr>
+        <w:spacing w:line="360" w:lineRule="auto"/>
+        <w:rPr>
+          <w:rFonts w:ascii="Junction" w:hAnsi="Junction"/>
+          <w:sz w:val="20"/>
+          <w:szCs w:val="20"/>
+        </w:rPr>
+      </w:pPr>
+      <w:r>
+        <w:rPr>
+          <w:rFonts w:ascii="Junction" w:hAnsi="Junction"/>
+          <w:sz w:val="20"/>
+          <w:szCs w:val="20"/>
+        </w:rPr>
+        <w:t xml:space="preserve">Link to the </w:t>
+      </w:r>
+      <w:proofErr w:type="spellStart"/>
+      <w:r>
+        <w:rPr>
+          <w:rFonts w:ascii="Junction" w:hAnsi="Junction"/>
+          <w:sz w:val="20"/>
+          <w:szCs w:val="20"/>
+        </w:rPr>
+        <w:t>Github</w:t>
+      </w:r>
+      <w:proofErr w:type="spellEnd"/>
+      <w:r>
+        <w:rPr>
+          <w:rFonts w:ascii="Junction" w:hAnsi="Junction"/>
+          <w:sz w:val="20"/>
+          <w:szCs w:val="20"/>
+        </w:rPr>
+        <w:t xml:space="preserve"> project: </w:t>
+      </w:r>
+      <w:hyperlink r:id="rId11" w:history="1">
+        <w:r>
+          <w:rPr>
+            <w:rStyle w:val="Hyperlink"/>
+            <w:rFonts w:ascii="Junction" w:hAnsi="Junction"/>
+            <w:sz w:val="20"/>
+            <w:szCs w:val="20"/>
+          </w:rPr>
+          <w:t>https://github.com/Xifajk/MatthewDalli2HND1i</w:t>
+        </w:r>
+      </w:hyperlink>
+    </w:p>
+    <w:p>
+      <w:pPr>
+        <w:spacing w:line="360" w:lineRule="auto"/>
+        <w:rPr>
+          <w:rFonts w:ascii="Junction" w:hAnsi="Junction"/>
+          <w:sz w:val="20"/>
+          <w:szCs w:val="20"/>
+        </w:rPr>
+      </w:pPr>
+      <w:r>
+        <w:rPr>
+          <w:rFonts w:ascii="Junction" w:hAnsi="Junction"/>
+          <w:noProof/>
+          <w:sz w:val="20"/>
+          <w:szCs w:val="20"/>
+          <w:lang w:eastAsia="en-GB"/>
+        </w:rPr>
+        <w:drawing>
+          <wp:anchor distT="0" distB="0" distL="114300" distR="114300" simplePos="0" relativeHeight="251661312" behindDoc="0" locked="0" layoutInCell="1" allowOverlap="1" wp14:anchorId="5FD94287" wp14:editId="2CDA14E1">
+            <wp:simplePos x="0" y="0"/>
+            <wp:positionH relativeFrom="column">
+              <wp:posOffset>6350</wp:posOffset>
+            </wp:positionH>
+            <wp:positionV relativeFrom="paragraph">
+              <wp:posOffset>48895</wp:posOffset>
+            </wp:positionV>
+            <wp:extent cx="2915285" cy="948690"/>
+            <wp:effectExtent l="0" t="0" r="0" b="3810"/>
+            <wp:wrapSquare wrapText="bothSides"/>
+            <wp:docPr id="3" name="Picture 3"/>
+            <wp:cNvGraphicFramePr>
+              <a:graphicFrameLocks xmlns:a="http://schemas.openxmlformats.org/drawingml/2006/main" noChangeAspect="1"/>
+            </wp:cNvGraphicFramePr>
+            <a:graphic xmlns:a="http://schemas.openxmlformats.org/drawingml/2006/main">
+              <a:graphicData uri="http://schemas.openxmlformats.org/drawingml/2006/picture">
+                <pic:pic xmlns:pic="http://schemas.openxmlformats.org/drawingml/2006/picture">
+                  <pic:nvPicPr>
+                    <pic:cNvPr id="0" name="Github Screenshot 2.JPG"/>
+                    <pic:cNvPicPr/>
+                  </pic:nvPicPr>
+                  <pic:blipFill rotWithShape="1">
+                    <a:blip r:embed="rId12">
+                      <a:extLst>
+                        <a:ext uri="{28A0092B-C50C-407E-A947-70E740481C1C}">
+                          <a14:useLocalDpi xmlns:a14="http://schemas.microsoft.com/office/drawing/2010/main" val="0"/>
+                        </a:ext>
+                      </a:extLst>
+                    </a:blip>
+                    <a:srcRect r="49173" b="68558"/>
+                    <a:stretch/>
+                  </pic:blipFill>
+                  <pic:spPr bwMode="auto">
+                    <a:xfrm>
+                      <a:off x="0" y="0"/>
+                      <a:ext cx="2915285" cy="948690"/>
+                    </a:xfrm>
+                    <a:prstGeom prst="rect">
+                      <a:avLst/>
+                    </a:prstGeom>
+                    <a:ln>
+                      <a:noFill/>
+                    </a:ln>
+                    <a:extLst>
+                      <a:ext uri="{53640926-AAD7-44D8-BBD7-CCE9431645EC}">
+                        <a14:shadowObscured xmlns:a14="http://schemas.microsoft.com/office/drawing/2010/main"/>
+                      </a:ext>
+                    </a:extLst>
+                  </pic:spPr>
+                </pic:pic>
+              </a:graphicData>
+            </a:graphic>
+            <wp14:sizeRelH relativeFrom="page">
+              <wp14:pctWidth>0</wp14:pctWidth>
+            </wp14:sizeRelH>
+            <wp14:sizeRelV relativeFrom="page">
+              <wp14:pctHeight>0</wp14:pctHeight>
+            </wp14:sizeRelV>
+          </wp:anchor>
+        </w:drawing>
+      </w:r>
+    </w:p>
+    <w:p>
+      <w:pPr>
+        <w:spacing w:line="360" w:lineRule="auto"/>
+        <w:rPr>
+          <w:rFonts w:ascii="Junction" w:hAnsi="Junction"/>
+          <w:sz w:val="20"/>
+          <w:szCs w:val="20"/>
+        </w:rPr>
+      </w:pPr>
+    </w:p>
+    <w:p>
+      <w:pPr>
+        <w:spacing w:line="360" w:lineRule="auto"/>
+        <w:rPr>
+          <w:rFonts w:ascii="Junction" w:hAnsi="Junction"/>
+          <w:noProof/>
+          <w:sz w:val="20"/>
+          <w:szCs w:val="20"/>
+          <w:lang w:eastAsia="en-GB"/>
+        </w:rPr>
+      </w:pPr>
+    </w:p>
+    <w:p>
+      <w:pPr>
+        <w:spacing w:line="360" w:lineRule="auto"/>
+        <w:rPr>
+          <w:rFonts w:ascii="Junction" w:hAnsi="Junction"/>
+          <w:sz w:val="20"/>
+          <w:szCs w:val="20"/>
+        </w:rPr>
+      </w:pPr>
+    </w:p>
+    <w:p>
+      <w:pPr>
+        <w:spacing w:line="360" w:lineRule="auto"/>
+        <w:rPr>
+          <w:rFonts w:ascii="Junction" w:hAnsi="Junction"/>
+          <w:sz w:val="20"/>
+          <w:szCs w:val="20"/>
+        </w:rPr>
+      </w:pPr>
+    </w:p>
+    <w:p>
+      <w:pPr>
+        <w:spacing w:line="360" w:lineRule="auto"/>
+        <w:rPr>
+          <w:rFonts w:ascii="Junction" w:hAnsi="Junction"/>
+          <w:color w:val="548DD4" w:themeColor="text2" w:themeTint="99"/>
+          <w:sz w:val="28"/>
+          <w:szCs w:val="28"/>
+        </w:rPr>
+      </w:pPr>
+      <w:r>
+        <w:rPr>
+          <w:rFonts w:ascii="Junction" w:hAnsi="Junction"/>
+          <w:color w:val="548DD4" w:themeColor="text2" w:themeTint="99"/>
+          <w:sz w:val="28"/>
+          <w:szCs w:val="28"/>
+        </w:rPr>
+        <w:t>Task 7 – P3.2</w:t>
+      </w:r>
+    </w:p>
+    <w:p>
+      <w:pPr>
+        <w:spacing w:line="360" w:lineRule="auto"/>
+        <w:rPr>
+          <w:rFonts w:ascii="Junction" w:hAnsi="Junction"/>
+          <w:i/>
+          <w:sz w:val="20"/>
+          <w:szCs w:val="20"/>
+        </w:rPr>
+      </w:pPr>
+      <w:r>
+        <w:rPr>
+          <w:rFonts w:ascii="Junction" w:hAnsi="Junction"/>
+          <w:i/>
+          <w:sz w:val="20"/>
+          <w:szCs w:val="20"/>
+        </w:rPr>
+        <w:t xml:space="preserve">Evaluate and confirm the prototype in relation to constrains by posting the code of the Asteroids/Space Invaders game project you created in Assignment 1 of CIDP to your </w:t>
+      </w:r>
+      <w:proofErr w:type="spellStart"/>
+      <w:r>
+        <w:rPr>
+          <w:rFonts w:ascii="Junction" w:hAnsi="Junction"/>
+          <w:i/>
+          <w:sz w:val="20"/>
+          <w:szCs w:val="20"/>
+        </w:rPr>
+        <w:t>Github</w:t>
+      </w:r>
+      <w:proofErr w:type="spellEnd"/>
+      <w:r>
+        <w:rPr>
+          <w:rFonts w:ascii="Junction" w:hAnsi="Junction"/>
+          <w:i/>
+          <w:sz w:val="20"/>
+          <w:szCs w:val="20"/>
+        </w:rPr>
+        <w:t xml:space="preserve"> project as a first commit. Describe the first commit in full and post a screenshot of the commit description</w:t>
+      </w:r>
+    </w:p>
+    <w:p>
+      <w:pPr>
+        <w:spacing w:line="360" w:lineRule="auto"/>
+        <w:rPr>
+          <w:rFonts w:ascii="Junction" w:hAnsi="Junction"/>
+          <w:sz w:val="20"/>
+          <w:szCs w:val="20"/>
+        </w:rPr>
+      </w:pPr>
+      <w:r>
+        <w:rPr>
+          <w:rFonts w:ascii="Junction" w:hAnsi="Junction"/>
+          <w:sz w:val="20"/>
+          <w:szCs w:val="20"/>
+        </w:rPr>
+        <w:t xml:space="preserve">As my very first commit, I had created all the relevant </w:t>
+      </w:r>
+      <w:proofErr w:type="spellStart"/>
+      <w:r>
+        <w:rPr>
+          <w:rFonts w:ascii="Junction" w:hAnsi="Junction"/>
+          <w:sz w:val="20"/>
+          <w:szCs w:val="20"/>
+        </w:rPr>
+        <w:t>JavaScripts</w:t>
+      </w:r>
+      <w:proofErr w:type="spellEnd"/>
+      <w:r>
+        <w:rPr>
+          <w:rFonts w:ascii="Junction" w:hAnsi="Junction"/>
+          <w:sz w:val="20"/>
+          <w:szCs w:val="20"/>
+        </w:rPr>
+        <w:t xml:space="preserve">, Materials, </w:t>
+      </w:r>
+      <w:proofErr w:type="gramStart"/>
+      <w:r>
+        <w:rPr>
+          <w:rFonts w:ascii="Junction" w:hAnsi="Junction"/>
+          <w:sz w:val="20"/>
+          <w:szCs w:val="20"/>
+        </w:rPr>
+        <w:t>Prefabs</w:t>
+      </w:r>
+      <w:proofErr w:type="gramEnd"/>
+      <w:r>
+        <w:rPr>
+          <w:rFonts w:ascii="Junction" w:hAnsi="Junction"/>
+          <w:sz w:val="20"/>
+          <w:szCs w:val="20"/>
+        </w:rPr>
+        <w:t xml:space="preserve"> &amp; Folders in an organised way so to have a quick and easy workflow. This was highly important to have before starting the project, as well as giving the appropriate names, so I could place or add items in the correct folders accordingly.</w:t>
+      </w:r>
+    </w:p>
+    <w:p>
+      <w:pPr>
+        <w:spacing w:line="360" w:lineRule="auto"/>
+        <w:rPr>
+          <w:rFonts w:ascii="Junction" w:hAnsi="Junction"/>
+          <w:sz w:val="20"/>
+          <w:szCs w:val="20"/>
+        </w:rPr>
+      </w:pPr>
+    </w:p>
+    <w:p>
+      <w:pPr>
+        <w:spacing w:line="360" w:lineRule="auto"/>
+        <w:rPr>
+          <w:rFonts w:ascii="Junction" w:hAnsi="Junction"/>
+          <w:i/>
+          <w:sz w:val="20"/>
+          <w:szCs w:val="20"/>
+        </w:rPr>
+      </w:pPr>
+      <w:r>
+        <w:rPr>
+          <w:rFonts w:ascii="Junction" w:hAnsi="Junction"/>
+          <w:noProof/>
+          <w:sz w:val="20"/>
+          <w:szCs w:val="20"/>
+          <w:lang w:eastAsia="en-GB"/>
+        </w:rPr>
+        <w:lastRenderedPageBreak/>
+        <w:drawing>
+          <wp:anchor distT="0" distB="0" distL="114300" distR="114300" simplePos="0" relativeHeight="251660288" behindDoc="0" locked="0" layoutInCell="1" allowOverlap="1" wp14:anchorId="3D41C201" wp14:editId="1EBC7D34">
+            <wp:simplePos x="0" y="0"/>
+            <wp:positionH relativeFrom="column">
+              <wp:posOffset>12700</wp:posOffset>
+            </wp:positionH>
+            <wp:positionV relativeFrom="paragraph">
+              <wp:posOffset>-56515</wp:posOffset>
+            </wp:positionV>
+            <wp:extent cx="5731510" cy="3052445"/>
+            <wp:effectExtent l="0" t="0" r="2540" b="0"/>
+            <wp:wrapSquare wrapText="bothSides"/>
+            <wp:docPr id="2" name="Picture 2"/>
+            <wp:cNvGraphicFramePr>
+              <a:graphicFrameLocks xmlns:a="http://schemas.openxmlformats.org/drawingml/2006/main" noChangeAspect="1"/>
+            </wp:cNvGraphicFramePr>
+            <a:graphic xmlns:a="http://schemas.openxmlformats.org/drawingml/2006/main">
+              <a:graphicData uri="http://schemas.openxmlformats.org/drawingml/2006/picture">
+                <pic:pic xmlns:pic="http://schemas.openxmlformats.org/drawingml/2006/picture">
+                  <pic:nvPicPr>
+                    <pic:cNvPr id="0" name="Github Screenshot 2.JPG"/>
+                    <pic:cNvPicPr/>
+                  </pic:nvPicPr>
+                  <pic:blipFill>
+                    <a:blip r:embed="rId13">
+                      <a:extLst>
+                        <a:ext uri="{28A0092B-C50C-407E-A947-70E740481C1C}">
+                          <a14:useLocalDpi xmlns:a14="http://schemas.microsoft.com/office/drawing/2010/main" val="0"/>
+                        </a:ext>
+                      </a:extLst>
+                    </a:blip>
+                    <a:stretch>
+                      <a:fillRect/>
+                    </a:stretch>
+                  </pic:blipFill>
+                  <pic:spPr>
+                    <a:xfrm>
+                      <a:off x="0" y="0"/>
+                      <a:ext cx="5731510" cy="3052445"/>
+                    </a:xfrm>
+                    <a:prstGeom prst="rect">
+                      <a:avLst/>
+                    </a:prstGeom>
+                  </pic:spPr>
+                </pic:pic>
+              </a:graphicData>
+            </a:graphic>
+            <wp14:sizeRelH relativeFrom="page">
+              <wp14:pctWidth>0</wp14:pctWidth>
+            </wp14:sizeRelH>
+            <wp14:sizeRelV relativeFrom="page">
+              <wp14:pctHeight>0</wp14:pctHeight>
+            </wp14:sizeRelV>
+          </wp:anchor>
+        </w:drawing>
+      </w:r>
+      <w:r>
+        <w:rPr>
+          <w:rFonts w:ascii="Junction" w:hAnsi="Junction"/>
+          <w:noProof/>
+          <w:sz w:val="20"/>
+          <w:szCs w:val="20"/>
+          <w:lang w:eastAsia="en-GB"/>
+        </w:rPr>
+        <mc:AlternateContent>
+          <mc:Choice Requires="wps">
+            <w:drawing>
+              <wp:anchor distT="0" distB="0" distL="114300" distR="114300" simplePos="0" relativeHeight="251665408" behindDoc="0" locked="0" layoutInCell="1" allowOverlap="1" wp14:anchorId="1B420E8E" wp14:editId="50350FF0">
+                <wp:simplePos x="0" y="0"/>
+                <wp:positionH relativeFrom="column">
+                  <wp:posOffset>3360594</wp:posOffset>
+                </wp:positionH>
+                <wp:positionV relativeFrom="paragraph">
+                  <wp:posOffset>1223464</wp:posOffset>
+                </wp:positionV>
+                <wp:extent cx="2018805" cy="344145"/>
+                <wp:effectExtent l="0" t="0" r="19685" b="18415"/>
+                <wp:wrapNone/>
+                <wp:docPr id="6" name="Oval 6"/>
+                <wp:cNvGraphicFramePr/>
+                <a:graphic xmlns:a="http://schemas.openxmlformats.org/drawingml/2006/main">
+                  <a:graphicData uri="http://schemas.microsoft.com/office/word/2010/wordprocessingShape">
+                    <wps:wsp>
+                      <wps:cNvSpPr/>
+                      <wps:spPr>
+                        <a:xfrm>
+                          <a:off x="0" y="0"/>
+                          <a:ext cx="2018805" cy="344145"/>
+                        </a:xfrm>
+                        <a:prstGeom prst="ellipse">
+                          <a:avLst/>
+                        </a:prstGeom>
+                        <a:noFill/>
+                        <a:ln>
+                          <a:solidFill>
+                            <a:srgbClr val="FF0000"/>
+                          </a:solidFill>
+                        </a:ln>
+                      </wps:spPr>
+                      <wps:style>
+                        <a:lnRef idx="2">
+                          <a:schemeClr val="accent1">
+                            <a:shade val="50000"/>
+                          </a:schemeClr>
+                        </a:lnRef>
+                        <a:fillRef idx="1">
+                          <a:schemeClr val="accent1"/>
+                        </a:fillRef>
+                        <a:effectRef idx="0">
+                          <a:schemeClr val="accent1"/>
+                        </a:effectRef>
+                        <a:fontRef idx="minor">
+                          <a:schemeClr val="lt1"/>
+                        </a:fontRef>
+                      </wps:style>
+                      <wps:bodyPr rot="0" spcFirstLastPara="0" vertOverflow="overflow" horzOverflow="overflow" vert="horz" wrap="square" lIns="91440" tIns="45720" rIns="91440" bIns="45720" numCol="1" spcCol="0" rtlCol="0" fromWordArt="0" anchor="ctr" anchorCtr="0" forceAA="0" compatLnSpc="1">
+                        <a:prstTxWarp prst="textNoShape">
+                          <a:avLst/>
+                        </a:prstTxWarp>
+                        <a:noAutofit/>
+                      </wps:bodyPr>
+                    </wps:wsp>
+                  </a:graphicData>
+                </a:graphic>
+                <wp14:sizeRelH relativeFrom="margin">
+                  <wp14:pctWidth>0</wp14:pctWidth>
+                </wp14:sizeRelH>
+                <wp14:sizeRelV relativeFrom="margin">
+                  <wp14:pctHeight>0</wp14:pctHeight>
+                </wp14:sizeRelV>
+              </wp:anchor>
+            </w:drawing>
+          </mc:Choice>
+          <mc:Fallback>
+            <w:pict>
+              <v:oval id="Oval 6" o:spid="_x0000_s1026" style="position:absolute;margin-left:264.6pt;margin-top:96.35pt;width:158.95pt;height:27.1pt;z-index:251665408;visibility:visible;mso-wrap-style:square;mso-width-percent:0;mso-height-percent:0;mso-wrap-distance-left:9pt;mso-wrap-distance-top:0;mso-wrap-distance-right:9pt;mso-wrap-distance-bottom:0;mso-position-horizontal:absolute;mso-position-horizontal-relative:text;mso-position-vertical:absolute;mso-position-vertical-relative:text;mso-width-percent:0;mso-height-percent:0;mso-width-relative:margin;mso-height-relative:margin;v-text-anchor:middle" o:gfxdata="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" filled="f" strokecolor="red" strokeweight="2pt"/>
+            </w:pict>
+          </mc:Fallback>
+        </mc:AlternateContent>
+      </w:r>
+      <w:r>
+        <w:rPr>
+          <w:rFonts w:ascii="Junction" w:hAnsi="Junction"/>
+          <w:noProof/>
+          <w:sz w:val="20"/>
+          <w:szCs w:val="20"/>
+          <w:lang w:eastAsia="en-GB"/>
+        </w:rPr>
+        <mc:AlternateContent>
+          <mc:Choice Requires="wps">
+            <w:drawing>
+              <wp:anchor distT="0" distB="0" distL="114300" distR="114300" simplePos="0" relativeHeight="251663360" behindDoc="0" locked="0" layoutInCell="1" allowOverlap="1" wp14:anchorId="11E78E14" wp14:editId="7B425DDE">
+                <wp:simplePos x="0" y="0"/>
+                <wp:positionH relativeFrom="column">
+                  <wp:posOffset>-83127</wp:posOffset>
+                </wp:positionH>
+                <wp:positionV relativeFrom="paragraph">
+                  <wp:posOffset>975088</wp:posOffset>
+                </wp:positionV>
+                <wp:extent cx="3592211" cy="344145"/>
+                <wp:effectExtent l="0" t="0" r="27305" b="18415"/>
+                <wp:wrapNone/>
+                <wp:docPr id="5" name="Oval 5"/>
+                <wp:cNvGraphicFramePr/>
+                <a:graphic xmlns:a="http://schemas.openxmlformats.org/drawingml/2006/main">
+                  <a:graphicData uri="http://schemas.microsoft.com/office/word/2010/wordprocessingShape">
+                    <wps:wsp>
+                      <wps:cNvSpPr/>
+                      <wps:spPr>
+                        <a:xfrm>
+                          <a:off x="0" y="0"/>
+                          <a:ext cx="3592211" cy="344145"/>
+                        </a:xfrm>
+                        <a:prstGeom prst="ellipse">
+                          <a:avLst/>
+                        </a:prstGeom>
+                        <a:noFill/>
+                        <a:ln>
+                          <a:solidFill>
+                            <a:srgbClr val="FF0000"/>
+                          </a:solidFill>
+                        </a:ln>
+                      </wps:spPr>
+                      <wps:style>
+                        <a:lnRef idx="2">
+                          <a:schemeClr val="accent1">
+                            <a:shade val="50000"/>
+                          </a:schemeClr>
+                        </a:lnRef>
+                        <a:fillRef idx="1">
+                          <a:schemeClr val="accent1"/>
+                        </a:fillRef>
+                        <a:effectRef idx="0">
+                          <a:schemeClr val="accent1"/>
+                        </a:effectRef>
+                        <a:fontRef idx="minor">
+                          <a:schemeClr val="lt1"/>
+                        </a:fontRef>
+                      </wps:style>
+                      <wps:bodyPr rot="0" spcFirstLastPara="0" vertOverflow="overflow" horzOverflow="overflow" vert="horz" wrap="square" lIns="91440" tIns="45720" rIns="91440" bIns="45720" numCol="1" spcCol="0" rtlCol="0" fromWordArt="0" anchor="ctr" anchorCtr="0" forceAA="0" compatLnSpc="1">
+                        <a:prstTxWarp prst="textNoShape">
+                          <a:avLst/>
+                        </a:prstTxWarp>
+                        <a:noAutofit/>
+                      </wps:bodyPr>
+                    </wps:wsp>
+                  </a:graphicData>
+                </a:graphic>
+                <wp14:sizeRelH relativeFrom="margin">
+                  <wp14:pctWidth>0</wp14:pctWidth>
+                </wp14:sizeRelH>
+                <wp14:sizeRelV relativeFrom="margin">
+                  <wp14:pctHeight>0</wp14:pctHeight>
+                </wp14:sizeRelV>
+              </wp:anchor>
+            </w:drawing>
+          </mc:Choice>
+          <mc:Fallback>
+            <w:pict>
+              <v:oval id="Oval 5" o:spid="_x0000_s1026" style="position:absolute;margin-left:-6.55pt;margin-top:76.8pt;width:282.85pt;height:27.1pt;z-index:251663360;visibility:visible;mso-wrap-style:square;mso-width-percent:0;mso-height-percent:0;mso-wrap-distance-left:9pt;mso-wrap-distance-top:0;mso-wrap-distance-right:9pt;mso-wrap-distance-bottom:0;mso-position-horizontal:absolute;mso-position-horizontal-relative:text;mso-position-vertical:absolute;mso-position-vertical-relative:text;mso-width-percent:0;mso-height-percent:0;mso-width-relative:margin;mso-height-relative:margin;v-text-anchor:middle" o:gfxdata="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" filled="f" strokecolor="red" strokeweight="2pt"/>
+            </w:pict>
+          </mc:Fallback>
+        </mc:AlternateContent>
+      </w:r>
+      <w:r>
+        <w:rPr>
+          <w:rFonts w:ascii="Junction" w:hAnsi="Junction"/>
+          <w:sz w:val="20"/>
+          <w:szCs w:val="20"/>
+        </w:rPr>
+        <w:t>The full code and the build of the game can be found in the 17</w:t>
+      </w:r>
+      <w:r>
+        <w:rPr>
+          <w:rFonts w:ascii="Junction" w:hAnsi="Junction"/>
+          <w:sz w:val="20"/>
+          <w:szCs w:val="20"/>
+          <w:vertAlign w:val="superscript"/>
+        </w:rPr>
+        <w:t>th</w:t>
+      </w:r>
+      <w:r>
+        <w:rPr>
+          <w:rFonts w:ascii="Junction" w:hAnsi="Junction"/>
+          <w:sz w:val="20"/>
+          <w:szCs w:val="20"/>
+        </w:rPr>
+        <w:t xml:space="preserve"> commit labelled </w:t>
+      </w:r>
+      <w:r>
+        <w:rPr>
+          <w:rFonts w:ascii="Junction" w:hAnsi="Junction"/>
+          <w:i/>
+          <w:sz w:val="20"/>
+          <w:szCs w:val="20"/>
+        </w:rPr>
+        <w:t>Game Build</w:t>
+      </w:r>
+    </w:p>
+    <w:p>
+      <w:pPr>
+        <w:spacing w:line="360" w:lineRule="auto"/>
+        <w:rPr>
+          <w:rFonts w:ascii="Junction" w:hAnsi="Junction"/>
+          <w:color w:val="548DD4" w:themeColor="text2" w:themeTint="99"/>
+          <w:sz w:val="28"/>
+          <w:szCs w:val="28"/>
+        </w:rPr>
+      </w:pPr>
+      <w:r>
+        <w:rPr>
+          <w:rFonts w:ascii="Junction" w:hAnsi="Junction"/>
+          <w:noProof/>
+          <w:sz w:val="20"/>
+          <w:szCs w:val="20"/>
+          <w:lang w:eastAsia="en-GB"/>
+        </w:rPr>
+        <w:drawing>
+          <wp:anchor distT="0" distB="0" distL="114300" distR="114300" simplePos="0" relativeHeight="251662336" behindDoc="0" locked="0" layoutInCell="1" allowOverlap="1">
+            <wp:simplePos x="0" y="0"/>
+            <wp:positionH relativeFrom="column">
+              <wp:posOffset>0</wp:posOffset>
+            </wp:positionH>
+            <wp:positionV relativeFrom="paragraph">
+              <wp:posOffset>1270</wp:posOffset>
+            </wp:positionV>
+            <wp:extent cx="5731510" cy="3056890"/>
+            <wp:effectExtent l="0" t="0" r="2540" b="0"/>
+            <wp:wrapSquare wrapText="bothSides"/>
+            <wp:docPr id="4" name="Picture 4"/>
+            <wp:cNvGraphicFramePr>
+              <a:graphicFrameLocks xmlns:a="http://schemas.openxmlformats.org/drawingml/2006/main" noChangeAspect="1"/>
+            </wp:cNvGraphicFramePr>
+            <a:graphic xmlns:a="http://schemas.openxmlformats.org/drawingml/2006/main">
+              <a:graphicData uri="http://schemas.openxmlformats.org/drawingml/2006/picture">
+                <pic:pic xmlns:pic="http://schemas.openxmlformats.org/drawingml/2006/picture">
+                  <pic:nvPicPr>
+                    <pic:cNvPr id="0" name="Github Screenshot 4.JPG"/>
+                    <pic:cNvPicPr/>
+                  </pic:nvPicPr>
+                  <pic:blipFill>
+                    <a:blip r:embed="rId14">
+                      <a:extLst>
+                        <a:ext uri="{28A0092B-C50C-407E-A947-70E740481C1C}">
+                          <a14:useLocalDpi xmlns:a14="http://schemas.microsoft.com/office/drawing/2010/main" val="0"/>
+                        </a:ext>
+                      </a:extLst>
+                    </a:blip>
+                    <a:stretch>
+                      <a:fillRect/>
+                    </a:stretch>
+                  </pic:blipFill>
+                  <pic:spPr>
+                    <a:xfrm>
+                      <a:off x="0" y="0"/>
+                      <a:ext cx="5731510" cy="3056890"/>
+                    </a:xfrm>
+                    <a:prstGeom prst="rect">
+                      <a:avLst/>
+                    </a:prstGeom>
+                  </pic:spPr>
+                </pic:pic>
+              </a:graphicData>
+            </a:graphic>
+            <wp14:sizeRelH relativeFrom="page">
+              <wp14:pctWidth>0</wp14:pctWidth>
+            </wp14:sizeRelH>
+            <wp14:sizeRelV relativeFrom="page">
+              <wp14:pctHeight>0</wp14:pctHeight>
+            </wp14:sizeRelV>
+          </wp:anchor>
+        </w:drawing>
+      </w:r>
+      <w:r>
+        <w:rPr>
+          <w:rFonts w:ascii="Junction" w:hAnsi="Junction"/>
+          <w:color w:val="548DD4" w:themeColor="text2" w:themeTint="99"/>
+          <w:sz w:val="28"/>
+          <w:szCs w:val="28"/>
+        </w:rPr>
+        <w:t>Task 8 - P3.3</w:t>
+      </w:r>
+    </w:p>
+    <w:p>
+      <w:pPr>
+        <w:spacing w:line="360" w:lineRule="auto"/>
+        <w:rPr>
+          <w:rFonts w:ascii="Junction" w:hAnsi="Junction"/>
+          <w:i/>
+          <w:sz w:val="20"/>
+          <w:szCs w:val="20"/>
+        </w:rPr>
+      </w:pPr>
+      <w:r>
+        <w:rPr>
+          <w:rFonts w:ascii="Junction" w:hAnsi="Junction"/>
+          <w:i/>
+          <w:sz w:val="20"/>
+          <w:szCs w:val="20"/>
+        </w:rPr>
+        <w:t xml:space="preserve">Reflect </w:t>
+      </w:r>
+      <w:r>
+        <w:rPr>
+          <w:rFonts w:ascii="Junction" w:hAnsi="Junction"/>
+          <w:i/>
+          <w:sz w:val="20"/>
+          <w:szCs w:val="20"/>
+        </w:rPr>
+        <w:t>and record on feedback from prototyp</w:t>
+      </w:r>
+      <w:r>
+        <w:rPr>
+          <w:rFonts w:ascii="Junction" w:hAnsi="Junction"/>
+          <w:i/>
+          <w:sz w:val="20"/>
+          <w:szCs w:val="20"/>
+        </w:rPr>
+        <w:t xml:space="preserve">e phases by explaining how the </w:t>
+      </w:r>
+      <w:proofErr w:type="spellStart"/>
+      <w:r>
+        <w:rPr>
+          <w:rFonts w:ascii="Junction" w:hAnsi="Junction"/>
+          <w:i/>
+          <w:sz w:val="20"/>
+          <w:szCs w:val="20"/>
+        </w:rPr>
+        <w:t>G</w:t>
+      </w:r>
+      <w:r>
+        <w:rPr>
+          <w:rFonts w:ascii="Junction" w:hAnsi="Junction"/>
+          <w:i/>
+          <w:sz w:val="20"/>
+          <w:szCs w:val="20"/>
+        </w:rPr>
+        <w:t>ithub</w:t>
+      </w:r>
+      <w:proofErr w:type="spellEnd"/>
+      <w:r>
+        <w:rPr>
+          <w:rFonts w:ascii="Junction" w:hAnsi="Junction"/>
+          <w:i/>
+          <w:sz w:val="20"/>
+          <w:szCs w:val="20"/>
+        </w:rPr>
+        <w:t xml:space="preserve"> issue tracker works, with screenshots. Post five issues (bugs) concerning your game to </w:t>
+      </w:r>
+      <w:proofErr w:type="spellStart"/>
+      <w:r>
+        <w:rPr>
+          <w:rFonts w:ascii="Junction" w:hAnsi="Junction"/>
+          <w:i/>
+          <w:sz w:val="20"/>
+          <w:szCs w:val="20"/>
+        </w:rPr>
+        <w:t>G</w:t>
+      </w:r>
+      <w:r>
+        <w:rPr>
+          <w:rFonts w:ascii="Junction" w:hAnsi="Junction"/>
+          <w:i/>
+          <w:sz w:val="20"/>
+          <w:szCs w:val="20"/>
+        </w:rPr>
+        <w:t>ithub</w:t>
+      </w:r>
+      <w:proofErr w:type="spellEnd"/>
+      <w:r>
+        <w:rPr>
+          <w:rFonts w:ascii="Junction" w:hAnsi="Junction"/>
+          <w:i/>
+          <w:sz w:val="20"/>
+          <w:szCs w:val="20"/>
+        </w:rPr>
+        <w:t xml:space="preserve"> and take screenshots, </w:t>
+      </w:r>
+      <w:r>
+        <w:rPr>
+          <w:rFonts w:ascii="Junction" w:hAnsi="Junction"/>
+          <w:i/>
+          <w:sz w:val="20"/>
+          <w:szCs w:val="20"/>
+        </w:rPr>
+        <w:t>and then</w:t>
+      </w:r>
+      <w:r>
+        <w:rPr>
+          <w:rFonts w:ascii="Junction" w:hAnsi="Junction"/>
+          <w:i/>
+          <w:sz w:val="20"/>
+          <w:szCs w:val="20"/>
+        </w:rPr>
+        <w:t xml:space="preserve"> reply to each issue describing what remedial actions were taken to close the issue, before posting another commit</w:t>
+      </w:r>
+      <w:r>
+        <w:rPr>
+          <w:rFonts w:ascii="Junction" w:hAnsi="Junction"/>
+          <w:i/>
+          <w:sz w:val="20"/>
+          <w:szCs w:val="20"/>
+        </w:rPr>
+        <w:t xml:space="preserve"> referring to this closed issue</w:t>
+      </w:r>
+    </w:p>
+    <w:p>
+      <w:pPr>
+        <w:spacing w:line="360" w:lineRule="auto"/>
+        <w:rPr>
+          <w:rFonts w:ascii="Junction" w:hAnsi="Junction"/>
+          <w:sz w:val="20"/>
+          <w:szCs w:val="20"/>
+        </w:rPr>
+      </w:pPr>
+      <w:r>
+        <w:rPr>
+          <w:rFonts w:ascii="Junction" w:hAnsi="Junction"/>
+          <w:sz w:val="20"/>
+          <w:szCs w:val="20"/>
+        </w:rPr>
+        <w:t xml:space="preserve">The </w:t>
+      </w:r>
+      <w:proofErr w:type="spellStart"/>
+      <w:r>
+        <w:rPr>
+          <w:rFonts w:ascii="Junction" w:hAnsi="Junction"/>
+          <w:sz w:val="20"/>
+          <w:szCs w:val="20"/>
+        </w:rPr>
+        <w:t>Github</w:t>
+      </w:r>
+      <w:proofErr w:type="spellEnd"/>
+      <w:r>
+        <w:rPr>
+          <w:rFonts w:ascii="Junction" w:hAnsi="Junction"/>
+          <w:sz w:val="20"/>
+          <w:szCs w:val="20"/>
+        </w:rPr>
+        <w:t xml:space="preserve"> issue tracker is a method where testers or the clients can post various issues about the project and the developer sees to them as well as solves them accordingly. It is a very good system </w:t>
+      </w:r>
+      <w:r>
+        <w:rPr>
+          <w:rFonts w:ascii="Junction" w:hAnsi="Junction"/>
+          <w:sz w:val="20"/>
+          <w:szCs w:val="20"/>
+        </w:rPr>
+        <w:t>in</w:t>
+      </w:r>
+      <w:r>
+        <w:rPr>
+          <w:rFonts w:ascii="Junction" w:hAnsi="Junction"/>
+          <w:sz w:val="20"/>
+          <w:szCs w:val="20"/>
+        </w:rPr>
+        <w:t xml:space="preserve"> keep</w:t>
+      </w:r>
+      <w:r>
+        <w:rPr>
+          <w:rFonts w:ascii="Junction" w:hAnsi="Junction"/>
+          <w:sz w:val="20"/>
+          <w:szCs w:val="20"/>
+        </w:rPr>
+        <w:t>ing</w:t>
+      </w:r>
+      <w:r>
+        <w:rPr>
+          <w:rFonts w:ascii="Junction" w:hAnsi="Junction"/>
+          <w:sz w:val="20"/>
+          <w:szCs w:val="20"/>
+        </w:rPr>
+        <w:t xml:space="preserve"> the project bug free as well as constantly updated.</w:t>
+      </w:r>
+      <w:r>
+        <w:rPr>
+          <w:rFonts w:ascii="Junction" w:hAnsi="Junction"/>
+          <w:sz w:val="20"/>
+          <w:szCs w:val="20"/>
+        </w:rPr>
+        <w:t xml:space="preserve"> </w:t>
+      </w:r>
+    </w:p>
+    <w:p>
+      <w:pPr>
+        <w:rPr>
+          <w:rFonts w:ascii="Junction" w:hAnsi="Junction"/>
+          <w:color w:val="548DD4" w:themeColor="text2" w:themeTint="99"/>
+          <w:sz w:val="28"/>
+          <w:szCs w:val="28"/>
+        </w:rPr>
+      </w:pPr>
+      <w:r>
+        <w:rPr>
+          <w:rFonts w:ascii="Junction" w:hAnsi="Junction"/>
+          <w:color w:val="548DD4" w:themeColor="text2" w:themeTint="99"/>
+          <w:sz w:val="28"/>
+          <w:szCs w:val="28"/>
+        </w:rPr>
+        <w:br w:type="page"/>
+      </w:r>
+    </w:p>
+    <w:p>
+      <w:pPr>
+        <w:rPr>
+          <w:rFonts w:ascii="Junction" w:hAnsi="Junction"/>
+          <w:color w:val="548DD4" w:themeColor="text2" w:themeTint="99"/>
+          <w:sz w:val="28"/>
+          <w:szCs w:val="28"/>
+        </w:rPr>
+      </w:pPr>
+      <w:r>
+        <w:rPr>
+          <w:rFonts w:ascii="Junction" w:hAnsi="Junction"/>
+          <w:noProof/>
+          <w:color w:val="548DD4" w:themeColor="text2" w:themeTint="99"/>
+          <w:sz w:val="28"/>
+          <w:szCs w:val="28"/>
+          <w:lang w:eastAsia="en-GB"/>
+        </w:rPr>
+        <w:lastRenderedPageBreak/>
+        <mc:AlternateContent>
+          <mc:Choice Requires="wpg">
+            <w:drawing>
+              <wp:anchor distT="0" distB="0" distL="114300" distR="114300" simplePos="0" relativeHeight="251674624" behindDoc="0" locked="0" layoutInCell="1" allowOverlap="1">
+                <wp:simplePos x="0" y="0"/>
+                <wp:positionH relativeFrom="column">
+                  <wp:posOffset>104775</wp:posOffset>
+                </wp:positionH>
+                <wp:positionV relativeFrom="paragraph">
+                  <wp:posOffset>6438900</wp:posOffset>
+                </wp:positionV>
+                <wp:extent cx="5734050" cy="2739390"/>
+                <wp:effectExtent l="0" t="0" r="0" b="3810"/>
+                <wp:wrapSquare wrapText="bothSides"/>
+                <wp:docPr id="15" name="Group 15"/>
+                <wp:cNvGraphicFramePr/>
+                <a:graphic xmlns:a="http://schemas.openxmlformats.org/drawingml/2006/main">
+                  <a:graphicData uri="http://schemas.microsoft.com/office/word/2010/wordprocessingGroup">
+                    <wpg:wgp>
+                      <wpg:cNvGrpSpPr/>
+                      <wpg:grpSpPr>
+                        <a:xfrm>
+                          <a:off x="0" y="0"/>
+                          <a:ext cx="5734050" cy="2739390"/>
+                          <a:chOff x="0" y="0"/>
+                          <a:chExt cx="5734050" cy="2739390"/>
+                        </a:xfrm>
+                      </wpg:grpSpPr>
+                      <pic:pic xmlns:pic="http://schemas.openxmlformats.org/drawingml/2006/picture">
+                        <pic:nvPicPr>
+                          <pic:cNvPr id="13" name="Picture 13"/>
+                          <pic:cNvPicPr>
+                            <a:picLocks noChangeAspect="1"/>
+                          </pic:cNvPicPr>
+                        </pic:nvPicPr>
+                        <pic:blipFill>
+                          <a:blip r:embed="rId15">
+                            <a:extLst>
+                              <a:ext uri="{28A0092B-C50C-407E-A947-70E740481C1C}">
+                                <a14:useLocalDpi xmlns:a14="http://schemas.microsoft.com/office/drawing/2010/main" val="0"/>
+                              </a:ext>
+                            </a:extLst>
+                          </a:blip>
+                          <a:stretch>
+                            <a:fillRect/>
+                          </a:stretch>
+                        </pic:blipFill>
+                        <pic:spPr>
+                          <a:xfrm>
+                            <a:off x="0" y="0"/>
+                            <a:ext cx="5734050" cy="2400300"/>
+                          </a:xfrm>
+                          <a:prstGeom prst="rect">
+                            <a:avLst/>
+                          </a:prstGeom>
+                        </pic:spPr>
+                      </pic:pic>
+                      <wps:wsp>
+                        <wps:cNvPr id="14" name="Text Box 14"/>
+                        <wps:cNvSpPr txBox="1"/>
+                        <wps:spPr>
+                          <a:xfrm>
+                            <a:off x="0" y="2457450"/>
+                            <a:ext cx="5731510" cy="281940"/>
+                          </a:xfrm>
+                          <a:prstGeom prst="rect">
+                            <a:avLst/>
+                          </a:prstGeom>
+                          <a:solidFill>
+                            <a:prstClr val="white"/>
+                          </a:solidFill>
+                          <a:ln>
+                            <a:noFill/>
+                          </a:ln>
+                          <a:effectLst/>
+                        </wps:spPr>
+                        <wps:txbx>
+                          <w:txbxContent>
+                            <w:p>
+                              <w:pPr>
+                                <w:pStyle w:val="Caption"/>
+                                <w:jc w:val="center"/>
+                                <w:rPr>
+                                  <w:noProof/>
+                                  <w:color w:val="000000" w:themeColor="text1"/>
+                                  <w:sz w:val="20"/>
+                                  <w:szCs w:val="20"/>
+                                </w:rPr>
+                              </w:pPr>
+                              <w:r>
+                                <w:rPr>
+                                  <w:noProof/>
+                                  <w:color w:val="000000" w:themeColor="text1"/>
+                                  <w:sz w:val="20"/>
+                                  <w:szCs w:val="20"/>
+                                </w:rPr>
+                                <w:t>One of the issues solved and closed</w:t>
+                              </w:r>
+                            </w:p>
+                          </w:txbxContent>
+                        </wps:txbx>
+                        <wps:bodyPr rot="0" spcFirstLastPara="0" vertOverflow="overflow" horzOverflow="overflow" vert="horz" wrap="square" lIns="0" tIns="0" rIns="0" bIns="0" numCol="1" spcCol="0" rtlCol="0" fromWordArt="0" anchor="t" anchorCtr="0" forceAA="0" compatLnSpc="1">
+                          <a:prstTxWarp prst="textNoShape">
+                            <a:avLst/>
+                          </a:prstTxWarp>
+                          <a:spAutoFit/>
+                        </wps:bodyPr>
+                      </wps:wsp>
+                    </wpg:wgp>
+                  </a:graphicData>
+                </a:graphic>
+              </wp:anchor>
+            </w:drawing>
+          </mc:Choice>
+          <mc:Fallback>
+            <w:pict>
+              <v:group id="Group 15" o:spid="_x0000_s1026" style="position:absolute;margin-left:8.25pt;margin-top:507pt;width:451.5pt;height:215.7pt;z-index:251674624" coordsize="57340,27393" o:gfxdata="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">
+                <v:shapetype id="_x0000_t75" coordsize="21600,21600" o:spt="75" o:preferrelative="t" path="m@4@5l@4@11@9@11@9@5xe" filled="f" stroked="f">
+                  <v:stroke joinstyle="miter"/>
+                  <v:formulas>
+                    <v:f eqn="if lineDrawn pixelLineWidth 0"/>
+                    <v:f eqn="sum @0 1 0"/>
+                    <v:f eqn="sum 0 0 @1"/>
+                    <v:f eqn="prod @2 1 2"/>
+                    <v:f eqn="prod @3 21600 pixelWidth"/>
+                    <v:f eqn="prod @3 21600 pixelHeight"/>
+                    <v:f eqn="sum @0 0 1"/>
+                    <v:f eqn="prod @6 1 2"/>
+                    <v:f eqn="prod @7 21600 pixelWidth"/>
+                    <v:f eqn="sum @8 21600 0"/>
+                    <v:f eqn="prod @7 21600 pixelHeight"/>
+                    <v:f eqn="sum @10 21600 0"/>
+                  </v:formulas>
+                  <v:path o:extrusionok="f" gradientshapeok="t" o:connecttype="rect"/>
+                  <o:lock v:ext="edit" aspectratio="t"/>
+                </v:shapetype>
+                <v:shape id="Picture 13" o:spid="_x0000_s1027" type="#_x0000_t75" style="position:absolute;width:57340;height:24003;visibility:visible;mso-wrap-style:square" o:gfxdata="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">
+                  <v:imagedata r:id="rId16" o:title=""/>
+                  <v:path arrowok="t"/>
+                </v:shape>
+                <v:shapetype id="_x0000_t202" coordsize="21600,21600" o:spt="202" path="m,l,21600r21600,l21600,xe">
+                  <v:stroke joinstyle="miter"/>
+                  <v:path gradientshapeok="t" o:connecttype="rect"/>
+                </v:shapetype>
+                <v:shape id="Text Box 14" o:spid="_x0000_s1028" type="#_x0000_t202" style="position:absolute;top:24574;width:57315;height:2819;visibility:visible;mso-wrap-style:square;v-text-anchor:top" o:gfxdata="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" stroked="f">
+                  <v:textbox style="mso-fit-shape-to-text:t" inset="0,0,0,0">
+                    <w:txbxContent>
+                      <w:p>
+                        <w:pPr>
+                          <w:pStyle w:val="Caption"/>
+                          <w:jc w:val="center"/>
+                          <w:rPr>
+                            <w:noProof/>
+                            <w:color w:val="000000" w:themeColor="text1"/>
+                            <w:sz w:val="20"/>
+                            <w:szCs w:val="20"/>
+                          </w:rPr>
+                        </w:pPr>
+                        <w:r>
+                          <w:rPr>
+                            <w:noProof/>
+                            <w:color w:val="000000" w:themeColor="text1"/>
+                            <w:sz w:val="20"/>
+                            <w:szCs w:val="20"/>
+                          </w:rPr>
+                          <w:t>One of the issues solved and closed</w:t>
+                        </w:r>
+                      </w:p>
+                    </w:txbxContent>
+                  </v:textbox>
+                </v:shape>
+                <w10:wrap type="square"/>
+              </v:group>
+            </w:pict>
+          </mc:Fallback>
+        </mc:AlternateContent>
+      </w:r>
+      <w:r>
+        <w:rPr>
+          <w:rFonts w:ascii="Junction" w:hAnsi="Junction"/>
+          <w:noProof/>
+          <w:color w:val="548DD4" w:themeColor="text2" w:themeTint="99"/>
+          <w:sz w:val="28"/>
+          <w:szCs w:val="28"/>
+          <w:lang w:eastAsia="en-GB"/>
+        </w:rPr>
+        <mc:AlternateContent>
+          <mc:Choice Requires="wpg">
+            <w:drawing>
+              <wp:anchor distT="0" distB="0" distL="114300" distR="114300" simplePos="0" relativeHeight="251671552" behindDoc="0" locked="0" layoutInCell="1" allowOverlap="1" wp14:anchorId="1CDA399D" wp14:editId="7AE10A7B">
+                <wp:simplePos x="0" y="0"/>
+                <wp:positionH relativeFrom="column">
+                  <wp:posOffset>104775</wp:posOffset>
+                </wp:positionH>
+                <wp:positionV relativeFrom="paragraph">
+                  <wp:posOffset>2352675</wp:posOffset>
+                </wp:positionV>
+                <wp:extent cx="5734050" cy="4139565"/>
+                <wp:effectExtent l="0" t="0" r="0" b="0"/>
+                <wp:wrapSquare wrapText="bothSides"/>
+                <wp:docPr id="12" name="Group 12"/>
+                <wp:cNvGraphicFramePr/>
+                <a:graphic xmlns:a="http://schemas.openxmlformats.org/drawingml/2006/main">
+                  <a:graphicData uri="http://schemas.microsoft.com/office/word/2010/wordprocessingGroup">
+                    <wpg:wgp>
+                      <wpg:cNvGrpSpPr/>
+                      <wpg:grpSpPr>
+                        <a:xfrm>
+                          <a:off x="0" y="0"/>
+                          <a:ext cx="5734050" cy="4139565"/>
+                          <a:chOff x="0" y="0"/>
+                          <a:chExt cx="5734050" cy="4139565"/>
+                        </a:xfrm>
+                      </wpg:grpSpPr>
+                      <pic:pic xmlns:pic="http://schemas.openxmlformats.org/drawingml/2006/picture">
+                        <pic:nvPicPr>
+                          <pic:cNvPr id="10" name="Picture 10"/>
+                          <pic:cNvPicPr>
+                            <a:picLocks noChangeAspect="1"/>
+                          </pic:cNvPicPr>
+                        </pic:nvPicPr>
+                        <pic:blipFill>
+                          <a:blip r:embed="rId17">
+                            <a:extLst>
+                              <a:ext uri="{28A0092B-C50C-407E-A947-70E740481C1C}">
+                                <a14:useLocalDpi xmlns:a14="http://schemas.microsoft.com/office/drawing/2010/main" val="0"/>
+                              </a:ext>
+                            </a:extLst>
+                          </a:blip>
+                          <a:stretch>
+                            <a:fillRect/>
+                          </a:stretch>
+                        </pic:blipFill>
+                        <pic:spPr>
+                          <a:xfrm>
+                            <a:off x="0" y="0"/>
+                            <a:ext cx="5734050" cy="3810000"/>
+                          </a:xfrm>
+                          <a:prstGeom prst="rect">
+                            <a:avLst/>
+                          </a:prstGeom>
+                        </pic:spPr>
+                      </pic:pic>
+                      <wps:wsp>
+                        <wps:cNvPr id="11" name="Text Box 11"/>
+                        <wps:cNvSpPr txBox="1"/>
+                        <wps:spPr>
+                          <a:xfrm>
+                            <a:off x="0" y="3857625"/>
+                            <a:ext cx="5731510" cy="281940"/>
+                          </a:xfrm>
+                          <a:prstGeom prst="rect">
+                            <a:avLst/>
+                          </a:prstGeom>
+                          <a:solidFill>
+                            <a:prstClr val="white"/>
+                          </a:solidFill>
+                          <a:ln>
+                            <a:noFill/>
+                          </a:ln>
+                          <a:effectLst/>
+                        </wps:spPr>
+                        <wps:txbx>
+                          <w:txbxContent>
+                            <w:p>
+                              <w:pPr>
+                                <w:pStyle w:val="Caption"/>
+                                <w:jc w:val="center"/>
+                                <w:rPr>
+                                  <w:rFonts w:ascii="Junction" w:hAnsi="Junction"/>
+                                  <w:noProof/>
+                                  <w:color w:val="000000" w:themeColor="text1"/>
+                                  <w:sz w:val="20"/>
+                                  <w:szCs w:val="20"/>
+                                </w:rPr>
+                              </w:pPr>
+                              <w:r>
+                                <w:rPr>
+                                  <w:color w:val="000000" w:themeColor="text1"/>
+                                  <w:sz w:val="20"/>
+                                  <w:szCs w:val="20"/>
+                                </w:rPr>
+                                <w:t>Some issues</w:t>
+                              </w:r>
+                              <w:r>
+                                <w:rPr>
+                                  <w:color w:val="000000" w:themeColor="text1"/>
+                                  <w:sz w:val="20"/>
+                                  <w:szCs w:val="20"/>
+                                </w:rPr>
+                                <w:t xml:space="preserve"> that the client</w:t>
+                              </w:r>
+                              <w:r>
+                                <w:rPr>
+                                  <w:color w:val="000000" w:themeColor="text1"/>
+                                  <w:sz w:val="20"/>
+                                  <w:szCs w:val="20"/>
+                                </w:rPr>
+                                <w:t xml:space="preserve"> encountered while</w:t>
+                              </w:r>
+                              <w:r>
+                                <w:rPr>
+                                  <w:color w:val="000000" w:themeColor="text1"/>
+                                  <w:sz w:val="20"/>
+                                  <w:szCs w:val="20"/>
+                                </w:rPr>
+                                <w:t xml:space="preserve"> the prototype</w:t>
+                              </w:r>
+                              <w:r>
+                                <w:rPr>
+                                  <w:color w:val="000000" w:themeColor="text1"/>
+                                  <w:sz w:val="20"/>
+                                  <w:szCs w:val="20"/>
+                                </w:rPr>
+                                <w:t xml:space="preserve"> was being developed</w:t>
+                              </w:r>
+                            </w:p>
+                          </w:txbxContent>
+                        </wps:txbx>
+                        <wps:bodyPr rot="0" spcFirstLastPara="0" vertOverflow="overflow" horzOverflow="overflow" vert="horz" wrap="square" lIns="0" tIns="0" rIns="0" bIns="0" numCol="1" spcCol="0" rtlCol="0" fromWordArt="0" anchor="t" anchorCtr="0" forceAA="0" compatLnSpc="1">
+                          <a:prstTxWarp prst="textNoShape">
+                            <a:avLst/>
+                          </a:prstTxWarp>
+                          <a:spAutoFit/>
+                        </wps:bodyPr>
+                      </wps:wsp>
+                    </wpg:wgp>
+                  </a:graphicData>
+                </a:graphic>
+              </wp:anchor>
+            </w:drawing>
+          </mc:Choice>
+          <mc:Fallback>
+            <w:pict>
+              <v:group id="Group 12" o:spid="_x0000_s1029" style="position:absolute;margin-left:8.25pt;margin-top:185.25pt;width:451.5pt;height:325.95pt;z-index:251671552" coordsize="57340,41395" o:gfxdata="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">
+                <v:shape id="Picture 10" o:spid="_x0000_s1030" type="#_x0000_t75" style="position:absolute;width:57340;height:38100;visibility:visible;mso-wrap-style:square" o:gfxdata="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">
+                  <v:imagedata r:id="rId18" o:title=""/>
+                  <v:path arrowok="t"/>
+                </v:shape>
+                <v:shape id="Text Box 11" o:spid="_x0000_s1031" type="#_x0000_t202" style="position:absolute;top:38576;width:57315;height:2819;visibility:visible;mso-wrap-style:square;v-text-anchor:top" o:gfxdata="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" stroked="f">
+                  <v:textbox style="mso-fit-shape-to-text:t" inset="0,0,0,0">
+                    <w:txbxContent>
+                      <w:p>
+                        <w:pPr>
+                          <w:pStyle w:val="Caption"/>
+                          <w:jc w:val="center"/>
+                          <w:rPr>
+                            <w:rFonts w:ascii="Junction" w:hAnsi="Junction"/>
+                            <w:noProof/>
+                            <w:color w:val="000000" w:themeColor="text1"/>
+                            <w:sz w:val="20"/>
+                            <w:szCs w:val="20"/>
+                          </w:rPr>
+                        </w:pPr>
+                        <w:r>
+                          <w:rPr>
+                            <w:color w:val="000000" w:themeColor="text1"/>
+                            <w:sz w:val="20"/>
+                            <w:szCs w:val="20"/>
+                          </w:rPr>
+                          <w:t>Some issues</w:t>
+                        </w:r>
+                        <w:r>
+                          <w:rPr>
+                            <w:color w:val="000000" w:themeColor="text1"/>
+                            <w:sz w:val="20"/>
+                            <w:szCs w:val="20"/>
+                          </w:rPr>
+                          <w:t xml:space="preserve"> that the client</w:t>
+                        </w:r>
+                        <w:r>
+                          <w:rPr>
+                            <w:color w:val="000000" w:themeColor="text1"/>
+                            <w:sz w:val="20"/>
+                            <w:szCs w:val="20"/>
+                          </w:rPr>
+                          <w:t xml:space="preserve"> encountered while</w:t>
+                        </w:r>
+                        <w:r>
+                          <w:rPr>
+                            <w:color w:val="000000" w:themeColor="text1"/>
+                            <w:sz w:val="20"/>
+                            <w:szCs w:val="20"/>
+                          </w:rPr>
+                          <w:t xml:space="preserve"> the prototype</w:t>
+                        </w:r>
+                        <w:r>
+                          <w:rPr>
+                            <w:color w:val="000000" w:themeColor="text1"/>
+                            <w:sz w:val="20"/>
+                            <w:szCs w:val="20"/>
+                          </w:rPr>
+                          <w:t xml:space="preserve"> was being developed</w:t>
+                        </w:r>
+                      </w:p>
+                    </w:txbxContent>
+                  </v:textbox>
+                </v:shape>
+                <w10:wrap type="square"/>
+              </v:group>
+            </w:pict>
+          </mc:Fallback>
+        </mc:AlternateContent>
+      </w:r>
+      <w:r>
+        <w:rPr>
+          <w:rFonts w:ascii="Junction" w:hAnsi="Junction"/>
+          <w:noProof/>
+          <w:color w:val="548DD4" w:themeColor="text2" w:themeTint="99"/>
+          <w:sz w:val="28"/>
+          <w:szCs w:val="28"/>
+          <w:lang w:eastAsia="en-GB"/>
+        </w:rPr>
+        <mc:AlternateContent>
+          <mc:Choice Requires="wpg">
+            <w:drawing>
+              <wp:anchor distT="0" distB="0" distL="114300" distR="114300" simplePos="0" relativeHeight="251668480" behindDoc="0" locked="0" layoutInCell="1" allowOverlap="1" wp14:anchorId="265C17B5" wp14:editId="36063A85">
+                <wp:simplePos x="0" y="0"/>
+                <wp:positionH relativeFrom="column">
+                  <wp:posOffset>752475</wp:posOffset>
+                </wp:positionH>
+                <wp:positionV relativeFrom="paragraph">
+                  <wp:posOffset>0</wp:posOffset>
+                </wp:positionV>
+                <wp:extent cx="4048125" cy="2348865"/>
+                <wp:effectExtent l="0" t="0" r="9525" b="0"/>
+                <wp:wrapSquare wrapText="bothSides"/>
+                <wp:docPr id="9" name="Group 9"/>
+                <wp:cNvGraphicFramePr/>
+                <a:graphic xmlns:a="http://schemas.openxmlformats.org/drawingml/2006/main">
+                  <a:graphicData uri="http://schemas.microsoft.com/office/word/2010/wordprocessingGroup">
+                    <wpg:wgp>
+                      <wpg:cNvGrpSpPr/>
+                      <wpg:grpSpPr>
+                        <a:xfrm>
+                          <a:off x="0" y="0"/>
+                          <a:ext cx="4048125" cy="2348865"/>
+                          <a:chOff x="0" y="0"/>
+                          <a:chExt cx="4048125" cy="2348865"/>
+                        </a:xfrm>
+                      </wpg:grpSpPr>
+                      <pic:pic xmlns:pic="http://schemas.openxmlformats.org/drawingml/2006/picture">
+                        <pic:nvPicPr>
+                          <pic:cNvPr id="7" name="Picture 7"/>
+                          <pic:cNvPicPr>
+                            <a:picLocks noChangeAspect="1"/>
+                          </pic:cNvPicPr>
+                        </pic:nvPicPr>
+                        <pic:blipFill rotWithShape="1">
+                          <a:blip r:embed="rId19">
+                            <a:extLst>
+                              <a:ext uri="{28A0092B-C50C-407E-A947-70E740481C1C}">
+                                <a14:useLocalDpi xmlns:a14="http://schemas.microsoft.com/office/drawing/2010/main" val="0"/>
+                              </a:ext>
+                            </a:extLst>
+                          </a:blip>
+                          <a:srcRect l="15147" r="14113"/>
+                          <a:stretch/>
+                        </pic:blipFill>
+                        <pic:spPr bwMode="auto">
+                          <a:xfrm>
+                            <a:off x="0" y="0"/>
+                            <a:ext cx="4048125" cy="2009775"/>
+                          </a:xfrm>
+                          <a:prstGeom prst="rect">
+                            <a:avLst/>
+                          </a:prstGeom>
+                          <a:ln>
+                            <a:noFill/>
+                          </a:ln>
+                          <a:extLst>
+                            <a:ext uri="{53640926-AAD7-44D8-BBD7-CCE9431645EC}">
+                              <a14:shadowObscured xmlns:a14="http://schemas.microsoft.com/office/drawing/2010/main"/>
+                            </a:ext>
+                          </a:extLst>
+                        </pic:spPr>
+                      </pic:pic>
+                      <wps:wsp>
+                        <wps:cNvPr id="8" name="Text Box 8"/>
+                        <wps:cNvSpPr txBox="1"/>
+                        <wps:spPr>
+                          <a:xfrm>
+                            <a:off x="0" y="2066925"/>
+                            <a:ext cx="4048125" cy="281940"/>
+                          </a:xfrm>
+                          <a:prstGeom prst="rect">
+                            <a:avLst/>
+                          </a:prstGeom>
+                          <a:solidFill>
+                            <a:prstClr val="white"/>
+                          </a:solidFill>
+                          <a:ln>
+                            <a:noFill/>
+                          </a:ln>
+                          <a:effectLst/>
+                        </wps:spPr>
+                        <wps:txbx>
+                          <w:txbxContent>
+                            <w:p>
+                              <w:pPr>
+                                <w:pStyle w:val="Caption"/>
+                                <w:jc w:val="center"/>
+                                <w:rPr>
+                                  <w:rFonts w:ascii="Junction" w:hAnsi="Junction"/>
+                                  <w:noProof/>
+                                  <w:color w:val="000000" w:themeColor="text1"/>
+                                  <w:sz w:val="20"/>
+                                  <w:szCs w:val="20"/>
+                                </w:rPr>
+                              </w:pPr>
+                              <w:r>
+                                <w:rPr>
+                                  <w:color w:val="000000" w:themeColor="text1"/>
+                                  <w:sz w:val="20"/>
+                                  <w:szCs w:val="20"/>
+                                </w:rPr>
+                                <w:t>The client reporting an issue</w:t>
+                              </w:r>
+                            </w:p>
+                          </w:txbxContent>
+                        </wps:txbx>
+                        <wps:bodyPr rot="0" spcFirstLastPara="0" vertOverflow="overflow" horzOverflow="overflow" vert="horz" wrap="square" lIns="0" tIns="0" rIns="0" bIns="0" numCol="1" spcCol="0" rtlCol="0" fromWordArt="0" anchor="t" anchorCtr="0" forceAA="0" compatLnSpc="1">
+                          <a:prstTxWarp prst="textNoShape">
+                            <a:avLst/>
+                          </a:prstTxWarp>
+                          <a:spAutoFit/>
+                        </wps:bodyPr>
+                      </wps:wsp>
+                    </wpg:wgp>
+                  </a:graphicData>
+                </a:graphic>
+              </wp:anchor>
+            </w:drawing>
+          </mc:Choice>
+          <mc:Fallback>
+            <w:pict>
+              <v:group id="Group 9" o:spid="_x0000_s1032" style="position:absolute;margin-left:59.25pt;margin-top:0;width:318.75pt;height:184.95pt;z-index:251668480" coordsize="40481,23488" o:gfxdata="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">
+                <v:shape id="Picture 7" o:spid="_x0000_s1033" type="#_x0000_t75" style="position:absolute;width:40481;height:20097;visibility:visible;mso-wrap-style:square" o:gfxdata="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">
+                  <v:imagedata r:id="rId20" o:title="" cropleft="9927f" cropright="9249f"/>
+                  <v:path arrowok="t"/>
+                </v:shape>
+                <v:shape id="Text Box 8" o:spid="_x0000_s1034" type="#_x0000_t202" style="position:absolute;top:20669;width:40481;height:2819;visibility:visible;mso-wrap-style:square;v-text-anchor:top" o:gfxdata="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" stroked="f">
+                  <v:textbox style="mso-fit-shape-to-text:t" inset="0,0,0,0">
+                    <w:txbxContent>
+                      <w:p>
+                        <w:pPr>
+                          <w:pStyle w:val="Caption"/>
+                          <w:jc w:val="center"/>
+                          <w:rPr>
+                            <w:rFonts w:ascii="Junction" w:hAnsi="Junction"/>
+                            <w:noProof/>
+                            <w:color w:val="000000" w:themeColor="text1"/>
+                            <w:sz w:val="20"/>
+                            <w:szCs w:val="20"/>
+                          </w:rPr>
+                        </w:pPr>
+                        <w:r>
+                          <w:rPr>
+                            <w:color w:val="000000" w:themeColor="text1"/>
+                            <w:sz w:val="20"/>
+                            <w:szCs w:val="20"/>
+                          </w:rPr>
+                          <w:t>The client reporting an issue</w:t>
+                        </w:r>
+                      </w:p>
+                    </w:txbxContent>
+                  </v:textbox>
+                </v:shape>
+                <w10:wrap type="square"/>
+              </v:group>
+            </w:pict>
+          </mc:Fallback>
+        </mc:AlternateContent>
+      </w:r>
+      <w:r>
+        <w:rPr>
+          <w:rFonts w:ascii="Junction" w:hAnsi="Junction"/>
+          <w:color w:val="548DD4" w:themeColor="text2" w:themeTint="99"/>
+          <w:sz w:val="28"/>
+          <w:szCs w:val="28"/>
+        </w:rPr>
+        <w:br w:type="page"/>
+      </w:r>
+    </w:p>
+    <w:p>
+      <w:pPr>
+        <w:rPr>
+          <w:rFonts w:ascii="Junction" w:hAnsi="Junction"/>
+          <w:color w:val="548DD4" w:themeColor="text2" w:themeTint="99"/>
+          <w:sz w:val="28"/>
+          <w:szCs w:val="28"/>
+        </w:rPr>
+      </w:pPr>
+      <w:r>
+        <w:rPr>
+          <w:rFonts w:ascii="Junction" w:hAnsi="Junction"/>
+          <w:noProof/>
+          <w:color w:val="548DD4" w:themeColor="text2" w:themeTint="99"/>
+          <w:sz w:val="28"/>
+          <w:szCs w:val="28"/>
+          <w:lang w:eastAsia="en-GB"/>
+        </w:rPr>
+        <w:lastRenderedPageBreak/>
+        <mc:AlternateContent>
+          <mc:Choice Requires="wpg">
+            <w:drawing>
+              <wp:anchor distT="0" distB="0" distL="114300" distR="114300" simplePos="0" relativeHeight="251680768" behindDoc="0" locked="0" layoutInCell="1" allowOverlap="1">
+                <wp:simplePos x="0" y="0"/>
+                <wp:positionH relativeFrom="column">
+                  <wp:posOffset>0</wp:posOffset>
+                </wp:positionH>
+                <wp:positionV relativeFrom="paragraph">
+                  <wp:posOffset>0</wp:posOffset>
+                </wp:positionV>
+                <wp:extent cx="5734050" cy="4162425"/>
+                <wp:effectExtent l="0" t="0" r="0" b="9525"/>
+                <wp:wrapSquare wrapText="bothSides"/>
+                <wp:docPr id="21" name="Group 21"/>
+                <wp:cNvGraphicFramePr/>
+                <a:graphic xmlns:a="http://schemas.openxmlformats.org/drawingml/2006/main">
+                  <a:graphicData uri="http://schemas.microsoft.com/office/word/2010/wordprocessingGroup">
+                    <wpg:wgp>
+                      <wpg:cNvGrpSpPr/>
+                      <wpg:grpSpPr>
+                        <a:xfrm>
+                          <a:off x="0" y="0"/>
+                          <a:ext cx="5734050" cy="4067982"/>
+                          <a:chOff x="0" y="94443"/>
+                          <a:chExt cx="5734050" cy="4067982"/>
+                        </a:xfrm>
+                      </wpg:grpSpPr>
+                      <pic:pic xmlns:pic="http://schemas.openxmlformats.org/drawingml/2006/picture">
+                        <pic:nvPicPr>
+                          <pic:cNvPr id="16" name="Picture 16"/>
+                          <pic:cNvPicPr>
+                            <a:picLocks noChangeAspect="1"/>
+                          </pic:cNvPicPr>
+                        </pic:nvPicPr>
+                        <pic:blipFill>
+                          <a:blip r:embed="rId21">
+                            <a:extLst>
+                              <a:ext uri="{28A0092B-C50C-407E-A947-70E740481C1C}">
+                                <a14:useLocalDpi xmlns:a14="http://schemas.microsoft.com/office/drawing/2010/main" val="0"/>
+                              </a:ext>
+                            </a:extLst>
+                          </a:blip>
+                          <a:stretch>
+                            <a:fillRect/>
+                          </a:stretch>
+                        </pic:blipFill>
+                        <pic:spPr>
+                          <a:xfrm>
+                            <a:off x="0" y="94443"/>
+                            <a:ext cx="5734050" cy="3649689"/>
+                          </a:xfrm>
+                          <a:prstGeom prst="rect">
+                            <a:avLst/>
+                          </a:prstGeom>
+                        </pic:spPr>
+                      </pic:pic>
+                      <wps:wsp>
+                        <wps:cNvPr id="20" name="Text Box 20"/>
+                        <wps:cNvSpPr txBox="1"/>
+                        <wps:spPr>
+                          <a:xfrm>
+                            <a:off x="0" y="3895725"/>
+                            <a:ext cx="5731510" cy="266700"/>
+                          </a:xfrm>
+                          <a:prstGeom prst="rect">
+                            <a:avLst/>
+                          </a:prstGeom>
+                          <a:solidFill>
+                            <a:prstClr val="white"/>
+                          </a:solidFill>
+                          <a:ln>
+                            <a:noFill/>
+                          </a:ln>
+                          <a:effectLst/>
+                        </wps:spPr>
+                        <wps:txbx>
+                          <w:txbxContent>
+                            <w:p>
+                              <w:pPr>
+                                <w:pStyle w:val="Caption"/>
+                                <w:jc w:val="center"/>
+                                <w:rPr>
+                                  <w:rFonts w:ascii="Junction" w:hAnsi="Junction"/>
+                                  <w:noProof/>
+                                  <w:color w:val="000000" w:themeColor="text1"/>
+                                  <w:sz w:val="28"/>
+                                  <w:szCs w:val="28"/>
+                                </w:rPr>
+                              </w:pPr>
+                              <w:r>
+                                <w:rPr>
+                                  <w:color w:val="000000" w:themeColor="text1"/>
+                                </w:rPr>
+                                <w:t>All of the issues have been solved and closed</w:t>
+                              </w:r>
+                            </w:p>
+                          </w:txbxContent>
+                        </wps:txbx>
+                        <wps:bodyPr rot="0" spcFirstLastPara="0" vertOverflow="overflow" horzOverflow="overflow" vert="horz" wrap="square" lIns="0" tIns="0" rIns="0" bIns="0" numCol="1" spcCol="0" rtlCol="0" fromWordArt="0" anchor="t" anchorCtr="0" forceAA="0" compatLnSpc="1">
+                          <a:prstTxWarp prst="textNoShape">
+                            <a:avLst/>
+                          </a:prstTxWarp>
+                          <a:spAutoFit/>
+                        </wps:bodyPr>
+                      </wps:wsp>
+                    </wpg:wgp>
+                  </a:graphicData>
+                </a:graphic>
+              </wp:anchor>
+            </w:drawing>
+          </mc:Choice>
+          <mc:Fallback>
+            <w:pict>
+              <v:group id="Group 21" o:spid="_x0000_s1035" style="position:absolute;margin-left:0;margin-top:0;width:451.5pt;height:327.75pt;z-index:251680768" coordorigin=",944" coordsize="57340,40679" o:gfxdata="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">
+                <v:shape id="Picture 16" o:spid="_x0000_s1036" type="#_x0000_t75" style="position:absolute;top:944;width:57340;height:36497;visibility:visible;mso-wrap-style:square" o:gfxdata="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">
+                  <v:imagedata r:id="rId22" o:title=""/>
+                  <v:path arrowok="t"/>
+                </v:shape>
+                <v:shape id="Text Box 20" o:spid="_x0000_s1037" type="#_x0000_t202" style="position:absolute;top:38957;width:57315;height:2667;visibility:visible;mso-wrap-style:square;v-text-anchor:top" o:gfxdata="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" stroked="f">
+                  <v:textbox style="mso-fit-shape-to-text:t" inset="0,0,0,0">
+                    <w:txbxContent>
+                      <w:p>
+                        <w:pPr>
+                          <w:pStyle w:val="Caption"/>
+                          <w:jc w:val="center"/>
+                          <w:rPr>
+                            <w:rFonts w:ascii="Junction" w:hAnsi="Junction"/>
+                            <w:noProof/>
+                            <w:color w:val="000000" w:themeColor="text1"/>
+                            <w:sz w:val="28"/>
+                            <w:szCs w:val="28"/>
+                          </w:rPr>
+                        </w:pPr>
+                        <w:r>
+                          <w:rPr>
+                            <w:color w:val="000000" w:themeColor="text1"/>
+                          </w:rPr>
+                          <w:t>All of the issues have been solved and closed</w:t>
+                        </w:r>
+                      </w:p>
+                    </w:txbxContent>
+                  </v:textbox>
+                </v:shape>
+                <w10:wrap type="square"/>
+              </v:group>
+            </w:pict>
+          </mc:Fallback>
+        </mc:AlternateContent>
+      </w:r>
+    </w:p>
+    <w:p>
+      <w:pPr>
+        <w:rPr>
+          <w:rFonts w:ascii="Junction" w:hAnsi="Junction"/>
+          <w:color w:val="548DD4" w:themeColor="text2" w:themeTint="99"/>
+          <w:sz w:val="28"/>
+          <w:szCs w:val="28"/>
+        </w:rPr>
+      </w:pPr>
+      <w:r>
+        <w:rPr>
+          <w:rFonts w:ascii="Junction" w:hAnsi="Junction"/>
+          <w:color w:val="548DD4" w:themeColor="text2" w:themeTint="99"/>
+          <w:sz w:val="28"/>
+          <w:szCs w:val="28"/>
+        </w:rPr>
+        <w:br w:type="page"/>
+      </w:r>
+    </w:p>
+    <w:p>
+      <w:pPr>
+        <w:rPr>
+          <w:rFonts w:ascii="Junction" w:hAnsi="Junction"/>
+          <w:color w:val="548DD4" w:themeColor="text2" w:themeTint="99"/>
+          <w:sz w:val="28"/>
+          <w:szCs w:val="28"/>
+        </w:rPr>
+      </w:pPr>
+      <w:r>
+        <w:rPr>
+          <w:rFonts w:ascii="Junction" w:hAnsi="Junction"/>
+          <w:color w:val="548DD4" w:themeColor="text2" w:themeTint="99"/>
+          <w:sz w:val="28"/>
+          <w:szCs w:val="28"/>
+        </w:rPr>
+        <w:lastRenderedPageBreak/>
+        <w:t>Task 9 – P4.1</w:t>
+      </w:r>
+    </w:p>
+    <w:p>
+      <w:pPr>
+        <w:spacing w:line="360" w:lineRule="auto"/>
+        <w:rPr>
+          <w:rFonts w:ascii="Junction" w:hAnsi="Junction"/>
+          <w:i/>
+          <w:sz w:val="20"/>
+          <w:szCs w:val="20"/>
+        </w:rPr>
+      </w:pPr>
+      <w:r>
+        <w:rPr>
+          <w:rFonts w:ascii="Junction" w:hAnsi="Junction"/>
+          <w:i/>
+          <w:noProof/>
+          <w:sz w:val="20"/>
+          <w:szCs w:val="20"/>
+          <w:lang w:eastAsia="en-GB"/>
+        </w:rPr>
+        <w:drawing>
+          <wp:anchor distT="0" distB="0" distL="114300" distR="114300" simplePos="0" relativeHeight="251675648" behindDoc="0" locked="0" layoutInCell="1" allowOverlap="1" wp14:anchorId="3340C90F" wp14:editId="576E1AD7">
+            <wp:simplePos x="0" y="0"/>
+            <wp:positionH relativeFrom="column">
+              <wp:posOffset>-104775</wp:posOffset>
+            </wp:positionH>
+            <wp:positionV relativeFrom="paragraph">
+              <wp:posOffset>768985</wp:posOffset>
+            </wp:positionV>
+            <wp:extent cx="5722620" cy="1885950"/>
+            <wp:effectExtent l="0" t="0" r="0" b="0"/>
+            <wp:wrapSquare wrapText="bothSides"/>
+            <wp:docPr id="17" name="Picture 17"/>
+            <wp:cNvGraphicFramePr>
+              <a:graphicFrameLocks xmlns:a="http://schemas.openxmlformats.org/drawingml/2006/main" noChangeAspect="1"/>
+            </wp:cNvGraphicFramePr>
+            <a:graphic xmlns:a="http://schemas.openxmlformats.org/drawingml/2006/main">
+              <a:graphicData uri="http://schemas.openxmlformats.org/drawingml/2006/picture">
+                <pic:pic xmlns:pic="http://schemas.openxmlformats.org/drawingml/2006/picture">
+                  <pic:nvPicPr>
+                    <pic:cNvPr id="0" name="Github Screenshot 9.JPG"/>
+                    <pic:cNvPicPr/>
+                  </pic:nvPicPr>
+                  <pic:blipFill rotWithShape="1">
+                    <a:blip r:embed="rId23">
+                      <a:extLst>
+                        <a:ext uri="{28A0092B-C50C-407E-A947-70E740481C1C}">
+                          <a14:useLocalDpi xmlns:a14="http://schemas.microsoft.com/office/drawing/2010/main" val="0"/>
+                        </a:ext>
+                      </a:extLst>
+                    </a:blip>
+                    <a:srcRect b="38125"/>
+                    <a:stretch/>
+                  </pic:blipFill>
+                  <pic:spPr bwMode="auto">
+                    <a:xfrm>
+                      <a:off x="0" y="0"/>
+                      <a:ext cx="5722620" cy="1885950"/>
+                    </a:xfrm>
+                    <a:prstGeom prst="rect">
+                      <a:avLst/>
+                    </a:prstGeom>
+                    <a:ln>
+                      <a:noFill/>
+                    </a:ln>
+                    <a:extLst>
+                      <a:ext uri="{53640926-AAD7-44D8-BBD7-CCE9431645EC}">
+                        <a14:shadowObscured xmlns:a14="http://schemas.microsoft.com/office/drawing/2010/main"/>
+                      </a:ext>
+                    </a:extLst>
+                  </pic:spPr>
+                </pic:pic>
+              </a:graphicData>
+            </a:graphic>
+            <wp14:sizeRelH relativeFrom="page">
+              <wp14:pctWidth>0</wp14:pctWidth>
+            </wp14:sizeRelH>
+            <wp14:sizeRelV relativeFrom="page">
+              <wp14:pctHeight>0</wp14:pctHeight>
+            </wp14:sizeRelV>
+          </wp:anchor>
+        </w:drawing>
+      </w:r>
+      <w:r>
+        <w:rPr>
+          <w:rFonts w:ascii="Junction" w:hAnsi="Junction"/>
+          <w:i/>
+          <w:sz w:val="20"/>
+          <w:szCs w:val="20"/>
+        </w:rPr>
+        <w:t>Develop a fully working interactive media product that meets client needs by showing three consecutive commits documenting the changes carried out to finalise the functionalities of the interactive application as defined in the case study</w:t>
+      </w:r>
+    </w:p>
+    <w:p>
+      <w:pPr>
+        <w:rPr>
+          <w:rFonts w:ascii="Junction" w:hAnsi="Junction"/>
+          <w:i/>
+          <w:sz w:val="20"/>
+          <w:szCs w:val="20"/>
+        </w:rPr>
+      </w:pPr>
+      <w:r>
+        <w:rPr>
+          <w:rFonts w:ascii="Junction" w:hAnsi="Junction"/>
+          <w:i/>
+          <w:noProof/>
+          <w:sz w:val="20"/>
+          <w:szCs w:val="20"/>
+          <w:lang w:eastAsia="en-GB"/>
+        </w:rPr>
+        <w:drawing>
+          <wp:anchor distT="0" distB="0" distL="114300" distR="114300" simplePos="0" relativeHeight="251677696" behindDoc="0" locked="0" layoutInCell="1" allowOverlap="1" wp14:anchorId="08D9E8F9" wp14:editId="2ACB591F">
+            <wp:simplePos x="0" y="0"/>
+            <wp:positionH relativeFrom="column">
+              <wp:posOffset>104775</wp:posOffset>
+            </wp:positionH>
+            <wp:positionV relativeFrom="paragraph">
+              <wp:posOffset>3966210</wp:posOffset>
+            </wp:positionV>
+            <wp:extent cx="5733415" cy="2733675"/>
+            <wp:effectExtent l="0" t="0" r="635" b="9525"/>
+            <wp:wrapSquare wrapText="bothSides"/>
+            <wp:docPr id="19" name="Picture 19"/>
+            <wp:cNvGraphicFramePr>
+              <a:graphicFrameLocks xmlns:a="http://schemas.openxmlformats.org/drawingml/2006/main" noChangeAspect="1"/>
+            </wp:cNvGraphicFramePr>
+            <a:graphic xmlns:a="http://schemas.openxmlformats.org/drawingml/2006/main">
+              <a:graphicData uri="http://schemas.openxmlformats.org/drawingml/2006/picture">
+                <pic:pic xmlns:pic="http://schemas.openxmlformats.org/drawingml/2006/picture">
+                  <pic:nvPicPr>
+                    <pic:cNvPr id="0" name="Github Screenshot 11.JPG"/>
+                    <pic:cNvPicPr/>
+                  </pic:nvPicPr>
+                  <pic:blipFill rotWithShape="1">
+                    <a:blip r:embed="rId24">
+                      <a:extLst>
+                        <a:ext uri="{28A0092B-C50C-407E-A947-70E740481C1C}">
+                          <a14:useLocalDpi xmlns:a14="http://schemas.microsoft.com/office/drawing/2010/main" val="0"/>
+                        </a:ext>
+                      </a:extLst>
+                    </a:blip>
+                    <a:srcRect b="9749"/>
+                    <a:stretch/>
+                  </pic:blipFill>
+                  <pic:spPr bwMode="auto">
+                    <a:xfrm>
+                      <a:off x="0" y="0"/>
+                      <a:ext cx="5733415" cy="2733675"/>
+                    </a:xfrm>
+                    <a:prstGeom prst="rect">
+                      <a:avLst/>
+                    </a:prstGeom>
+                    <a:ln>
+                      <a:noFill/>
+                    </a:ln>
+                    <a:extLst>
+                      <a:ext uri="{53640926-AAD7-44D8-BBD7-CCE9431645EC}">
+                        <a14:shadowObscured xmlns:a14="http://schemas.microsoft.com/office/drawing/2010/main"/>
+                      </a:ext>
+                    </a:extLst>
+                  </pic:spPr>
+                </pic:pic>
+              </a:graphicData>
+            </a:graphic>
+            <wp14:sizeRelH relativeFrom="page">
+              <wp14:pctWidth>0</wp14:pctWidth>
+            </wp14:sizeRelH>
+            <wp14:sizeRelV relativeFrom="page">
+              <wp14:pctHeight>0</wp14:pctHeight>
+            </wp14:sizeRelV>
+          </wp:anchor>
+        </w:drawing>
+      </w:r>
+      <w:r>
+        <w:rPr>
+          <w:rFonts w:ascii="Junction" w:hAnsi="Junction"/>
+          <w:i/>
+          <w:noProof/>
+          <w:sz w:val="20"/>
+          <w:szCs w:val="20"/>
+          <w:lang w:eastAsia="en-GB"/>
+        </w:rPr>
+        <w:drawing>
+          <wp:anchor distT="0" distB="0" distL="114300" distR="114300" simplePos="0" relativeHeight="251676672" behindDoc="0" locked="0" layoutInCell="1" allowOverlap="1" wp14:anchorId="68CF744B" wp14:editId="79AD4FC3">
+            <wp:simplePos x="0" y="0"/>
+            <wp:positionH relativeFrom="column">
+              <wp:posOffset>0</wp:posOffset>
+            </wp:positionH>
+            <wp:positionV relativeFrom="paragraph">
+              <wp:posOffset>1975485</wp:posOffset>
+            </wp:positionV>
+            <wp:extent cx="5734050" cy="1866900"/>
+            <wp:effectExtent l="0" t="0" r="0" b="0"/>
+            <wp:wrapSquare wrapText="bothSides"/>
+            <wp:docPr id="18" name="Picture 18"/>
+            <wp:cNvGraphicFramePr>
+              <a:graphicFrameLocks xmlns:a="http://schemas.openxmlformats.org/drawingml/2006/main" noChangeAspect="1"/>
+            </wp:cNvGraphicFramePr>
+            <a:graphic xmlns:a="http://schemas.openxmlformats.org/drawingml/2006/main">
+              <a:graphicData uri="http://schemas.openxmlformats.org/drawingml/2006/picture">
+                <pic:pic xmlns:pic="http://schemas.openxmlformats.org/drawingml/2006/picture">
+                  <pic:nvPicPr>
+                    <pic:cNvPr id="0" name="Github Screenshot 10.JPG"/>
+                    <pic:cNvPicPr/>
+                  </pic:nvPicPr>
+                  <pic:blipFill rotWithShape="1">
+                    <a:blip r:embed="rId25">
+                      <a:extLst>
+                        <a:ext uri="{28A0092B-C50C-407E-A947-70E740481C1C}">
+                          <a14:useLocalDpi xmlns:a14="http://schemas.microsoft.com/office/drawing/2010/main" val="0"/>
+                        </a:ext>
+                      </a:extLst>
+                    </a:blip>
+                    <a:srcRect b="38534"/>
+                    <a:stretch/>
+                  </pic:blipFill>
+                  <pic:spPr bwMode="auto">
+                    <a:xfrm>
+                      <a:off x="0" y="0"/>
+                      <a:ext cx="5734050" cy="1866900"/>
+                    </a:xfrm>
+                    <a:prstGeom prst="rect">
+                      <a:avLst/>
+                    </a:prstGeom>
+                    <a:ln>
+                      <a:noFill/>
+                    </a:ln>
+                    <a:extLst>
+                      <a:ext uri="{53640926-AAD7-44D8-BBD7-CCE9431645EC}">
+                        <a14:shadowObscured xmlns:a14="http://schemas.microsoft.com/office/drawing/2010/main"/>
+                      </a:ext>
+                    </a:extLst>
+                  </pic:spPr>
+                </pic:pic>
+              </a:graphicData>
+            </a:graphic>
+            <wp14:sizeRelH relativeFrom="page">
+              <wp14:pctWidth>0</wp14:pctWidth>
+            </wp14:sizeRelH>
+            <wp14:sizeRelV relativeFrom="page">
+              <wp14:pctHeight>0</wp14:pctHeight>
+            </wp14:sizeRelV>
+          </wp:anchor>
+        </w:drawing>
+      </w:r>
+      <w:r>
+        <w:rPr>
+          <w:rFonts w:ascii="Junction" w:hAnsi="Junction"/>
+          <w:i/>
+          <w:sz w:val="20"/>
+          <w:szCs w:val="20"/>
+        </w:rPr>
+        <w:br w:type="page"/>
+      </w:r>
+    </w:p>
+    <w:p>
+      <w:pPr>
+        <w:spacing w:line="360" w:lineRule="auto"/>
+        <w:rPr>
+          <w:rFonts w:ascii="Junction" w:hAnsi="Junction"/>
+          <w:color w:val="548DD4" w:themeColor="text2" w:themeTint="99"/>
+          <w:sz w:val="28"/>
+          <w:szCs w:val="28"/>
+        </w:rPr>
+      </w:pPr>
+      <w:r>
+        <w:rPr>
+          <w:rFonts w:ascii="Junction" w:hAnsi="Junction"/>
+          <w:color w:val="548DD4" w:themeColor="text2" w:themeTint="99"/>
+          <w:sz w:val="28"/>
+          <w:szCs w:val="28"/>
+        </w:rPr>
+        <w:lastRenderedPageBreak/>
+        <w:t>Task 10 – P4.2</w:t>
+      </w:r>
+    </w:p>
+    <w:p>
+      <w:pPr>
+        <w:spacing w:line="360" w:lineRule="auto"/>
+        <w:rPr>
+          <w:rFonts w:ascii="Junction" w:hAnsi="Junction"/>
+          <w:i/>
+          <w:sz w:val="20"/>
+          <w:szCs w:val="20"/>
+        </w:rPr>
+      </w:pPr>
+      <w:r>
+        <w:rPr>
+          <w:rFonts w:ascii="Junction" w:hAnsi="Junction"/>
+          <w:i/>
+          <w:sz w:val="20"/>
+          <w:szCs w:val="20"/>
+        </w:rPr>
+        <w:t xml:space="preserve">Evaluate and record interactive media outcomes against the constrains and requirements of the brief by writing a paragraph explaining how the use of </w:t>
+      </w:r>
+      <w:proofErr w:type="spellStart"/>
+      <w:r>
+        <w:rPr>
+          <w:rFonts w:ascii="Junction" w:hAnsi="Junction"/>
+          <w:i/>
+          <w:sz w:val="20"/>
+          <w:szCs w:val="20"/>
+        </w:rPr>
+        <w:t>Github</w:t>
+      </w:r>
+      <w:proofErr w:type="spellEnd"/>
+      <w:r>
+        <w:rPr>
+          <w:rFonts w:ascii="Junction" w:hAnsi="Junction"/>
+          <w:i/>
+          <w:sz w:val="20"/>
+          <w:szCs w:val="20"/>
+        </w:rPr>
+        <w:t xml:space="preserve"> issue tracking makes it easier for the client and the developer to communicate and share prototypes</w:t>
+      </w:r>
+    </w:p>
+    <w:p>
+      <w:pPr>
+        <w:spacing w:line="360" w:lineRule="auto"/>
+        <w:rPr>
+          <w:rFonts w:ascii="Junction" w:hAnsi="Junction"/>
+          <w:sz w:val="20"/>
+          <w:szCs w:val="20"/>
+        </w:rPr>
+      </w:pPr>
+      <w:r>
+        <w:rPr>
+          <w:rFonts w:ascii="Junction" w:hAnsi="Junction"/>
+          <w:sz w:val="20"/>
+          <w:szCs w:val="20"/>
+        </w:rPr>
+        <w:t>The issue tracker is highly useful in such a project for a number of reasons such as:</w:t>
+      </w:r>
+    </w:p>
+    <w:p>
+      <w:pPr>
+        <w:pStyle w:val="ListParagraph"/>
+        <w:numPr>
+          <w:ilvl w:val="0"/>
+          <w:numId w:val="3"/>
+        </w:numPr>
+        <w:spacing w:line="360" w:lineRule="auto"/>
+        <w:rPr>
+          <w:rFonts w:ascii="Junction" w:hAnsi="Junction"/>
+          <w:sz w:val="20"/>
+          <w:szCs w:val="20"/>
+        </w:rPr>
+      </w:pPr>
+      <w:r>
+        <w:rPr>
+          <w:rFonts w:ascii="Junction" w:hAnsi="Junction"/>
+          <w:sz w:val="20"/>
+          <w:szCs w:val="20"/>
+        </w:rPr>
+        <w:t>Client can post all the issues that he or she encounters during the running of the program</w:t>
+      </w:r>
+    </w:p>
+    <w:p>
+      <w:pPr>
+        <w:pStyle w:val="ListParagraph"/>
+        <w:numPr>
+          <w:ilvl w:val="0"/>
+          <w:numId w:val="3"/>
+        </w:numPr>
+        <w:spacing w:line="360" w:lineRule="auto"/>
+        <w:rPr>
+          <w:rFonts w:ascii="Junction" w:hAnsi="Junction"/>
+          <w:sz w:val="20"/>
+          <w:szCs w:val="20"/>
+        </w:rPr>
+      </w:pPr>
+      <w:r>
+        <w:rPr>
+          <w:rFonts w:ascii="Junction" w:hAnsi="Junction"/>
+          <w:sz w:val="20"/>
+          <w:szCs w:val="20"/>
+        </w:rPr>
+        <w:t>The developer can constantly update the program to keep it bug free</w:t>
+      </w:r>
+    </w:p>
+    <w:p>
+      <w:pPr>
+        <w:pStyle w:val="ListParagraph"/>
+        <w:numPr>
+          <w:ilvl w:val="0"/>
+          <w:numId w:val="3"/>
+        </w:numPr>
+        <w:spacing w:line="360" w:lineRule="auto"/>
+        <w:rPr>
+          <w:rFonts w:ascii="Junction" w:hAnsi="Junction"/>
+          <w:sz w:val="20"/>
+          <w:szCs w:val="20"/>
+        </w:rPr>
+      </w:pPr>
+      <w:r>
+        <w:rPr>
+          <w:rFonts w:ascii="Junction" w:hAnsi="Junction"/>
+          <w:sz w:val="20"/>
+          <w:szCs w:val="20"/>
+        </w:rPr>
+        <w:t>It is highly effective for communication as it removes the need for emails or phone calls. Everything is on one website, in one place</w:t>
+      </w:r>
+    </w:p>
+    <w:p>
+      <w:pPr>
+        <w:pStyle w:val="ListParagraph"/>
+        <w:numPr>
+          <w:ilvl w:val="0"/>
+          <w:numId w:val="3"/>
+        </w:numPr>
+        <w:spacing w:line="360" w:lineRule="auto"/>
+        <w:rPr>
+          <w:rFonts w:ascii="Junction" w:hAnsi="Junction"/>
+          <w:sz w:val="20"/>
+          <w:szCs w:val="20"/>
+        </w:rPr>
+      </w:pPr>
+      <w:r>
+        <w:rPr>
+          <w:rFonts w:ascii="Junction" w:hAnsi="Junction"/>
+          <w:sz w:val="20"/>
+          <w:szCs w:val="20"/>
+        </w:rPr>
+        <w:t>Once the issue is solved, the developer can close that issue and continue on other tasks</w:t>
+      </w:r>
+    </w:p>
+    <w:p>
+      <w:pPr>
+        <w:pStyle w:val="ListParagraph"/>
+        <w:numPr>
+          <w:ilvl w:val="0"/>
+          <w:numId w:val="3"/>
+        </w:numPr>
+        <w:spacing w:line="360" w:lineRule="auto"/>
+        <w:rPr>
+          <w:rFonts w:ascii="Junction" w:hAnsi="Junction"/>
+          <w:i/>
+          <w:sz w:val="20"/>
+          <w:szCs w:val="20"/>
+        </w:rPr>
+      </w:pPr>
+      <w:r>
+        <w:rPr>
+          <w:rFonts w:ascii="Junction" w:hAnsi="Junction"/>
+          <w:sz w:val="20"/>
+          <w:szCs w:val="20"/>
+        </w:rPr>
+        <w:t xml:space="preserve">The client of head developer can assign the relevant issue to the appropriate person </w:t>
+      </w:r>
+    </w:p>
+    <w:p>
+      <w:pPr>
+        <w:spacing w:line="360" w:lineRule="auto"/>
+        <w:rPr>
+          <w:rFonts w:ascii="Junction" w:hAnsi="Junction"/>
+          <w:color w:val="548DD4" w:themeColor="text2" w:themeTint="99"/>
+          <w:sz w:val="28"/>
+          <w:szCs w:val="28"/>
         </w:rPr>
       </w:pPr>
       <w:bookmarkStart w:id="0" w:name="_GoBack"/>
@@ -1411,242 +3720,9 @@
       <w:r>
         <w:rPr>
           <w:rFonts w:ascii="Junction" w:hAnsi="Junction"/>
-          <w:sz w:val="20"/>
-          <w:szCs w:val="20"/>
-        </w:rPr>
-        <w:t>Task 7 – P3.2</w:t>
-      </w:r>
-    </w:p>
-    <w:p>
-      <w:pPr>
-        <w:spacing w:line="360" w:lineRule="auto"/>
-        <w:rPr>
-          <w:rFonts w:ascii="Junction" w:hAnsi="Junction"/>
-          <w:i/>
-          <w:sz w:val="20"/>
-          <w:szCs w:val="20"/>
-        </w:rPr>
-      </w:pPr>
-      <w:r>
-        <w:rPr>
-          <w:rFonts w:ascii="Junction" w:hAnsi="Junction"/>
-          <w:i/>
-          <w:sz w:val="20"/>
-          <w:szCs w:val="20"/>
-        </w:rPr>
-        <w:t>Evaluate and confirm the prototype in relation to constrains by posting the code of the Asteroids/Space Invaders game project you created in Assignment 1 of CIDP to your Github project as a first commit. Describe the first commit in full and post a screenshot of the commit description</w:t>
-      </w:r>
-    </w:p>
-    <w:p>
-      <w:pPr>
-        <w:spacing w:line="360" w:lineRule="auto"/>
-        <w:rPr>
-          <w:rFonts w:ascii="Junction" w:hAnsi="Junction"/>
-          <w:sz w:val="20"/>
-          <w:szCs w:val="20"/>
-        </w:rPr>
-      </w:pPr>
-      <w:r>
-        <w:rPr>
-          <w:rFonts w:ascii="Junction" w:hAnsi="Junction"/>
-          <w:sz w:val="20"/>
-          <w:szCs w:val="20"/>
-        </w:rPr>
-        <w:t>Task 8 - P3.3</w:t>
-      </w:r>
-    </w:p>
-    <w:p>
-      <w:pPr>
-        <w:spacing w:line="360" w:lineRule="auto"/>
-        <w:rPr>
-          <w:rFonts w:ascii="Junction" w:hAnsi="Junction"/>
-          <w:i/>
-          <w:sz w:val="20"/>
-          <w:szCs w:val="20"/>
-        </w:rPr>
-      </w:pPr>
-      <w:r>
-        <w:rPr>
-          <w:rFonts w:ascii="Junction" w:hAnsi="Junction"/>
-          <w:i/>
-          <w:sz w:val="20"/>
-          <w:szCs w:val="20"/>
-        </w:rPr>
-        <w:t xml:space="preserve">Reflect </w:t>
-      </w:r>
-      <w:r>
-        <w:rPr>
-          <w:rFonts w:ascii="Junction" w:hAnsi="Junction"/>
-          <w:i/>
-          <w:sz w:val="20"/>
-          <w:szCs w:val="20"/>
-        </w:rPr>
-        <w:t>and record on feedback from prototyp</w:t>
-      </w:r>
-      <w:r>
-        <w:rPr>
-          <w:rFonts w:ascii="Junction" w:hAnsi="Junction"/>
-          <w:i/>
-          <w:sz w:val="20"/>
-          <w:szCs w:val="20"/>
-        </w:rPr>
-        <w:t>e phases by explaining how the G</w:t>
-      </w:r>
-      <w:r>
-        <w:rPr>
-          <w:rFonts w:ascii="Junction" w:hAnsi="Junction"/>
-          <w:i/>
-          <w:sz w:val="20"/>
-          <w:szCs w:val="20"/>
-        </w:rPr>
-        <w:t xml:space="preserve">ithub issue tracker works, with screenshots. Post five issues (bugs) concerning your game to </w:t>
-      </w:r>
-      <w:r>
-        <w:rPr>
-          <w:rFonts w:ascii="Junction" w:hAnsi="Junction"/>
-          <w:i/>
-          <w:sz w:val="20"/>
-          <w:szCs w:val="20"/>
-        </w:rPr>
-        <w:t>G</w:t>
-      </w:r>
-      <w:r>
-        <w:rPr>
-          <w:rFonts w:ascii="Junction" w:hAnsi="Junction"/>
-          <w:i/>
-          <w:sz w:val="20"/>
-          <w:szCs w:val="20"/>
-        </w:rPr>
-        <w:t xml:space="preserve">ithub and take screenshots, </w:t>
-      </w:r>
-      <w:r>
-        <w:rPr>
-          <w:rFonts w:ascii="Junction" w:hAnsi="Junction"/>
-          <w:i/>
-          <w:sz w:val="20"/>
-          <w:szCs w:val="20"/>
-        </w:rPr>
-        <w:t>and then</w:t>
-      </w:r>
-      <w:r>
-        <w:rPr>
-          <w:rFonts w:ascii="Junction" w:hAnsi="Junction"/>
-          <w:i/>
-          <w:sz w:val="20"/>
-          <w:szCs w:val="20"/>
-        </w:rPr>
-        <w:t xml:space="preserve"> reply to each issue describing what remedial actions were taken to close the issue, before posting another commit</w:t>
-      </w:r>
-      <w:r>
-        <w:rPr>
-          <w:rFonts w:ascii="Junction" w:hAnsi="Junction"/>
-          <w:i/>
-          <w:sz w:val="20"/>
-          <w:szCs w:val="20"/>
-        </w:rPr>
-        <w:t xml:space="preserve"> referring to this closed issue</w:t>
-      </w:r>
-    </w:p>
-    <w:p>
-      <w:pPr>
-        <w:spacing w:line="360" w:lineRule="auto"/>
-        <w:rPr>
-          <w:rFonts w:ascii="Junction" w:hAnsi="Junction"/>
-          <w:sz w:val="20"/>
-          <w:szCs w:val="20"/>
-        </w:rPr>
-      </w:pPr>
-    </w:p>
-    <w:p>
-      <w:pPr>
-        <w:spacing w:line="360" w:lineRule="auto"/>
-        <w:rPr>
-          <w:rFonts w:ascii="Junction" w:hAnsi="Junction"/>
-          <w:sz w:val="20"/>
-          <w:szCs w:val="20"/>
-        </w:rPr>
-      </w:pPr>
-      <w:r>
-        <w:rPr>
-          <w:rFonts w:ascii="Junction" w:hAnsi="Junction"/>
-          <w:sz w:val="20"/>
-          <w:szCs w:val="20"/>
-        </w:rPr>
-        <w:t>Task 9 – P4.1</w:t>
-      </w:r>
-    </w:p>
-    <w:p>
-      <w:pPr>
-        <w:spacing w:line="360" w:lineRule="auto"/>
-        <w:rPr>
-          <w:rFonts w:ascii="Junction" w:hAnsi="Junction"/>
-          <w:i/>
-          <w:sz w:val="20"/>
-          <w:szCs w:val="20"/>
-        </w:rPr>
-      </w:pPr>
-      <w:r>
-        <w:rPr>
-          <w:rFonts w:ascii="Junction" w:hAnsi="Junction"/>
-          <w:i/>
-          <w:sz w:val="20"/>
-          <w:szCs w:val="20"/>
-        </w:rPr>
-        <w:t>Develop a fully working interactive media product that meets client needs by showing three consecutive commits documenting the changes carried out to finalise the functionalities of the interactive application as defined in the case study</w:t>
-      </w:r>
-    </w:p>
-    <w:p>
-      <w:pPr>
-        <w:spacing w:line="360" w:lineRule="auto"/>
-        <w:rPr>
-          <w:rFonts w:ascii="Junction" w:hAnsi="Junction"/>
-          <w:sz w:val="20"/>
-          <w:szCs w:val="20"/>
-        </w:rPr>
-      </w:pPr>
-      <w:r>
-        <w:rPr>
-          <w:rFonts w:ascii="Junction" w:hAnsi="Junction"/>
-          <w:sz w:val="20"/>
-          <w:szCs w:val="20"/>
-        </w:rPr>
-        <w:t>Task 10 – P4.2</w:t>
-      </w:r>
-    </w:p>
-    <w:p>
-      <w:pPr>
-        <w:spacing w:line="360" w:lineRule="auto"/>
-        <w:rPr>
-          <w:rFonts w:ascii="Junction" w:hAnsi="Junction"/>
-          <w:i/>
-          <w:sz w:val="20"/>
-          <w:szCs w:val="20"/>
-        </w:rPr>
-      </w:pPr>
-      <w:r>
-        <w:rPr>
-          <w:rFonts w:ascii="Junction" w:hAnsi="Junction"/>
-          <w:i/>
-          <w:sz w:val="20"/>
-          <w:szCs w:val="20"/>
-        </w:rPr>
-        <w:t>Evaluate and record interactive media outcomes against the constrains and requirements of the brief by writing a paragraph explaining how the use of Github issue tracking makes it easier for the client and the developer to communicate and share prototypes</w:t>
-      </w:r>
-    </w:p>
-    <w:p>
-      <w:pPr>
-        <w:spacing w:line="360" w:lineRule="auto"/>
-        <w:rPr>
-          <w:rFonts w:ascii="Junction" w:hAnsi="Junction"/>
-          <w:sz w:val="20"/>
-          <w:szCs w:val="20"/>
-        </w:rPr>
-      </w:pPr>
-      <w:r>
-        <w:rPr>
-          <w:rFonts w:ascii="Junction" w:hAnsi="Junction"/>
-          <w:sz w:val="20"/>
-          <w:szCs w:val="20"/>
+          <w:color w:val="548DD4" w:themeColor="text2" w:themeTint="99"/>
+          <w:sz w:val="28"/>
+          <w:szCs w:val="28"/>
         </w:rPr>
         <w:t>Task 11 – M1.1</w:t>
       </w:r>
@@ -1679,49 +3755,255 @@
         </w:rPr>
         <w:t xml:space="preserve"> </w:t>
       </w:r>
+      <w:r>
+        <w:rPr>
+          <w:rFonts w:ascii="Junction" w:hAnsi="Junction"/>
+          <w:i/>
+          <w:sz w:val="20"/>
+          <w:szCs w:val="20"/>
+        </w:rPr>
+        <w:t>similarities</w:t>
+      </w:r>
+      <w:r>
+        <w:rPr>
+          <w:rFonts w:ascii="Junction" w:hAnsi="Junction"/>
+          <w:i/>
+          <w:sz w:val="20"/>
+          <w:szCs w:val="20"/>
+        </w:rPr>
+        <w:t xml:space="preserve"> to Git</w:t>
+      </w:r>
+      <w:r>
+        <w:rPr>
+          <w:rFonts w:ascii="Junction" w:hAnsi="Junction"/>
+          <w:i/>
+          <w:sz w:val="20"/>
+          <w:szCs w:val="20"/>
+        </w:rPr>
+        <w:t>.</w:t>
+      </w:r>
+    </w:p>
+    <w:p>
+      <w:pPr>
+        <w:spacing w:line="360" w:lineRule="auto"/>
+        <w:rPr>
+          <w:rFonts w:ascii="Junction" w:hAnsi="Junction"/>
+          <w:sz w:val="20"/>
+          <w:szCs w:val="20"/>
+        </w:rPr>
+      </w:pPr>
       <w:proofErr w:type="spellStart"/>
       <w:r>
         <w:rPr>
           <w:rFonts w:ascii="Junction" w:hAnsi="Junction"/>
-          <w:i/>
-          <w:sz w:val="20"/>
-          <w:szCs w:val="20"/>
-        </w:rPr>
-        <w:t>similarties</w:t>
+          <w:sz w:val="20"/>
+          <w:szCs w:val="20"/>
+        </w:rPr>
+        <w:t>Github</w:t>
       </w:r>
       <w:proofErr w:type="spellEnd"/>
       <w:r>
         <w:rPr>
           <w:rFonts w:ascii="Junction" w:hAnsi="Junction"/>
-          <w:i/>
-          <w:sz w:val="20"/>
-          <w:szCs w:val="20"/>
-        </w:rPr>
-        <w:t xml:space="preserve"> to Git</w:t>
-      </w:r>
-    </w:p>
-    <w:p>
-      <w:pPr>
-        <w:spacing w:line="360" w:lineRule="auto"/>
-        <w:rPr>
-          <w:rFonts w:ascii="Junction" w:hAnsi="Junction"/>
-          <w:sz w:val="20"/>
-          <w:szCs w:val="20"/>
-        </w:rPr>
-      </w:pPr>
-      <w:r>
-        <w:rPr>
-          <w:rFonts w:ascii="Junction" w:hAnsi="Junction"/>
-          <w:sz w:val="20"/>
-          <w:szCs w:val="20"/>
+          <w:sz w:val="20"/>
+          <w:szCs w:val="20"/>
+        </w:rPr>
+        <w:t xml:space="preserve"> isn’t the only open source software which helps businesses keep track of their projects. There are a number worth mentioning such as </w:t>
+      </w:r>
+      <w:proofErr w:type="spellStart"/>
+      <w:r>
+        <w:rPr>
+          <w:rFonts w:ascii="Junction" w:hAnsi="Junction"/>
+          <w:sz w:val="20"/>
+          <w:szCs w:val="20"/>
+        </w:rPr>
+        <w:t>Redmine</w:t>
+      </w:r>
+      <w:proofErr w:type="spellEnd"/>
+      <w:r>
+        <w:rPr>
+          <w:rFonts w:ascii="Junction" w:hAnsi="Junction"/>
+          <w:sz w:val="20"/>
+          <w:szCs w:val="20"/>
+        </w:rPr>
+        <w:t xml:space="preserve">, </w:t>
+      </w:r>
+      <w:proofErr w:type="spellStart"/>
+      <w:r>
+        <w:rPr>
+          <w:rFonts w:ascii="Junction" w:hAnsi="Junction"/>
+          <w:sz w:val="20"/>
+          <w:szCs w:val="20"/>
+        </w:rPr>
+        <w:t>Sourceforge</w:t>
+      </w:r>
+      <w:proofErr w:type="spellEnd"/>
+      <w:r>
+        <w:rPr>
+          <w:rFonts w:ascii="Junction" w:hAnsi="Junction"/>
+          <w:sz w:val="20"/>
+          <w:szCs w:val="20"/>
+        </w:rPr>
+        <w:t xml:space="preserve"> and </w:t>
+      </w:r>
+      <w:proofErr w:type="spellStart"/>
+      <w:r>
+        <w:rPr>
+          <w:rFonts w:ascii="Junction" w:hAnsi="Junction"/>
+          <w:sz w:val="20"/>
+          <w:szCs w:val="20"/>
+        </w:rPr>
+        <w:t>BitBucket</w:t>
+      </w:r>
+      <w:proofErr w:type="spellEnd"/>
+      <w:r>
+        <w:rPr>
+          <w:rFonts w:ascii="Junction" w:hAnsi="Junction"/>
+          <w:sz w:val="20"/>
+          <w:szCs w:val="20"/>
+        </w:rPr>
+        <w:t xml:space="preserve">. </w:t>
+      </w:r>
+      <w:r>
+        <w:rPr>
+          <w:rFonts w:ascii="Junction" w:hAnsi="Junction"/>
+          <w:sz w:val="20"/>
+          <w:szCs w:val="20"/>
+        </w:rPr>
+        <w:t xml:space="preserve">However, </w:t>
+      </w:r>
+      <w:proofErr w:type="spellStart"/>
+      <w:r>
+        <w:rPr>
+          <w:rFonts w:ascii="Junction" w:hAnsi="Junction"/>
+          <w:sz w:val="20"/>
+          <w:szCs w:val="20"/>
+        </w:rPr>
+        <w:t>Github</w:t>
+      </w:r>
+      <w:proofErr w:type="spellEnd"/>
+      <w:r>
+        <w:rPr>
+          <w:rFonts w:ascii="Junction" w:hAnsi="Junction"/>
+          <w:sz w:val="20"/>
+          <w:szCs w:val="20"/>
+        </w:rPr>
+        <w:t xml:space="preserve"> is the most popular forge nowadays having various advantages such as supporting and accepting most languages. It also allows forking, where developers can edit and manipulate code, even though it isn’t ready. </w:t>
+      </w:r>
+    </w:p>
+    <w:p>
+      <w:pPr>
+        <w:spacing w:line="360" w:lineRule="auto"/>
+        <w:rPr>
+          <w:rFonts w:ascii="Junction" w:hAnsi="Junction"/>
+          <w:i/>
+          <w:sz w:val="20"/>
+          <w:szCs w:val="20"/>
+        </w:rPr>
+      </w:pPr>
+      <w:r>
+        <w:rPr>
+          <w:i/>
+        </w:rPr>
+        <w:t xml:space="preserve">During the period Black Duck examined, </w:t>
+      </w:r>
+      <w:proofErr w:type="spellStart"/>
+      <w:r>
+        <w:rPr>
+          <w:i/>
+        </w:rPr>
+        <w:t>Github</w:t>
+      </w:r>
+      <w:proofErr w:type="spellEnd"/>
+      <w:r>
+        <w:rPr>
+          <w:i/>
+        </w:rPr>
+        <w:t xml:space="preserve"> had 1,153,059 commits, </w:t>
+      </w:r>
+      <w:proofErr w:type="spellStart"/>
+      <w:r>
+        <w:rPr>
+          <w:i/>
+        </w:rPr>
+        <w:t>Sourceforge</w:t>
+      </w:r>
+      <w:proofErr w:type="spellEnd"/>
+      <w:r>
+        <w:rPr>
+          <w:i/>
+        </w:rPr>
+        <w:t xml:space="preserve"> had 624,989, Google Code and 287,901 and </w:t>
+      </w:r>
+      <w:proofErr w:type="spellStart"/>
+      <w:r>
+        <w:rPr>
+          <w:i/>
+        </w:rPr>
+        <w:t>CodePlex</w:t>
+      </w:r>
+      <w:proofErr w:type="spellEnd"/>
+      <w:r>
+        <w:rPr>
+          <w:i/>
+        </w:rPr>
+        <w:t xml:space="preserve"> had 49,839.</w:t>
+      </w:r>
+      <w:r>
+        <w:t xml:space="preserve"> </w:t>
+      </w:r>
+      <w:sdt>
+        <w:sdtPr>
+          <w:id w:val="1192798415"/>
+          <w:citation/>
+        </w:sdtPr>
+        <w:sdtContent>
+          <w:r>
+            <w:fldChar w:fldCharType="begin"/>
+          </w:r>
+          <w:r>
+            <w:instrText xml:space="preserve"> CITATION Kli11 \l 2057 </w:instrText>
+          </w:r>
+          <w:r>
+            <w:fldChar w:fldCharType="separate"/>
+          </w:r>
+          <w:r>
+            <w:rPr>
+              <w:noProof/>
+            </w:rPr>
+            <w:t>(Finley, 2011)</w:t>
+          </w:r>
+          <w:r>
+            <w:fldChar w:fldCharType="end"/>
+          </w:r>
+        </w:sdtContent>
+      </w:sdt>
+    </w:p>
+    <w:p>
+      <w:pPr>
+        <w:spacing w:line="360" w:lineRule="auto"/>
+        <w:rPr>
+          <w:rFonts w:ascii="Junction" w:hAnsi="Junction"/>
+          <w:color w:val="548DD4" w:themeColor="text2" w:themeTint="99"/>
+          <w:sz w:val="28"/>
+          <w:szCs w:val="28"/>
+        </w:rPr>
+      </w:pPr>
+      <w:r>
+        <w:rPr>
+          <w:rFonts w:ascii="Junction" w:hAnsi="Junction"/>
+          <w:color w:val="548DD4" w:themeColor="text2" w:themeTint="99"/>
+          <w:sz w:val="28"/>
+          <w:szCs w:val="28"/>
         </w:rPr>
         <w:t>Task 12</w:t>
       </w:r>
       <w:r>
         <w:rPr>
           <w:rFonts w:ascii="Junction" w:hAnsi="Junction"/>
-          <w:sz w:val="20"/>
-          <w:szCs w:val="20"/>
+          <w:color w:val="548DD4" w:themeColor="text2" w:themeTint="99"/>
+          <w:sz w:val="28"/>
+          <w:szCs w:val="28"/>
         </w:rPr>
         <w:t xml:space="preserve"> – M2.1</w:t>
       </w:r>
@@ -1743,63 +4025,77 @@
           <w:sz w:val="20"/>
           <w:szCs w:val="20"/>
         </w:rPr>
+        <w:t>Show that relevant theories and techniques have been applied by explaining how a group of professionals can work together using a system such as Git</w:t>
+      </w:r>
+    </w:p>
+    <w:p>
+      <w:pPr>
+        <w:spacing w:line="360" w:lineRule="auto"/>
+        <w:rPr>
+          <w:rFonts w:ascii="Junction" w:hAnsi="Junction"/>
+          <w:sz w:val="20"/>
+          <w:szCs w:val="20"/>
+        </w:rPr>
+      </w:pPr>
+    </w:p>
+    <w:p>
+      <w:pPr>
+        <w:spacing w:line="360" w:lineRule="auto"/>
+        <w:rPr>
+          <w:rFonts w:ascii="Junction" w:hAnsi="Junction"/>
+          <w:color w:val="548DD4" w:themeColor="text2" w:themeTint="99"/>
+          <w:sz w:val="28"/>
+          <w:szCs w:val="28"/>
+        </w:rPr>
+      </w:pPr>
+      <w:r>
+        <w:rPr>
+          <w:rFonts w:ascii="Junction" w:hAnsi="Junction"/>
+          <w:color w:val="548DD4" w:themeColor="text2" w:themeTint="99"/>
+          <w:sz w:val="28"/>
+          <w:szCs w:val="28"/>
+        </w:rPr>
+        <w:t>Task 13 – M3.1</w:t>
+      </w:r>
+    </w:p>
+    <w:p>
+      <w:pPr>
+        <w:spacing w:line="360" w:lineRule="auto"/>
+        <w:rPr>
+          <w:rFonts w:ascii="Junction" w:hAnsi="Junction"/>
+          <w:i/>
+          <w:sz w:val="20"/>
+          <w:szCs w:val="20"/>
+        </w:rPr>
+      </w:pPr>
+      <w:r>
+        <w:rPr>
+          <w:rFonts w:ascii="Junction" w:hAnsi="Junction"/>
+          <w:i/>
+          <w:sz w:val="20"/>
+          <w:szCs w:val="20"/>
+        </w:rPr>
+        <w:t>A coherent, logical development of principles/concepts for the intended audience have been carried out Present and communicate appropriate findings by comparing Git with at least one other CVS system</w:t>
+      </w:r>
+    </w:p>
+    <w:p>
+      <w:pPr>
+        <w:spacing w:line="360" w:lineRule="auto"/>
+        <w:rPr>
+          <w:rFonts w:ascii="Junction" w:hAnsi="Junction"/>
+          <w:color w:val="548DD4" w:themeColor="text2" w:themeTint="99"/>
+          <w:sz w:val="28"/>
+          <w:szCs w:val="28"/>
+        </w:rPr>
+      </w:pPr>
+      <w:r>
+        <w:rPr>
+          <w:rFonts w:ascii="Junction" w:hAnsi="Junction"/>
+          <w:color w:val="548DD4" w:themeColor="text2" w:themeTint="99"/>
+          <w:sz w:val="28"/>
+          <w:szCs w:val="28"/>
+        </w:rPr>
         <w:lastRenderedPageBreak/>
-        <w:t>Show that relevant theories and techniques have been applied by explaining how a group of professionals can work together using a system such as Git</w:t>
-      </w:r>
-    </w:p>
-    <w:p>
-      <w:pPr>
-        <w:spacing w:line="360" w:lineRule="auto"/>
-        <w:rPr>
-          <w:rFonts w:ascii="Junction" w:hAnsi="Junction"/>
-          <w:sz w:val="20"/>
-          <w:szCs w:val="20"/>
-        </w:rPr>
-      </w:pPr>
-      <w:r>
-        <w:rPr>
-          <w:rFonts w:ascii="Junction" w:hAnsi="Junction"/>
-          <w:sz w:val="20"/>
-          <w:szCs w:val="20"/>
-        </w:rPr>
-        <w:t>Task 13 – M3.1</w:t>
-      </w:r>
-    </w:p>
-    <w:p>
-      <w:pPr>
-        <w:spacing w:line="360" w:lineRule="auto"/>
-        <w:rPr>
-          <w:rFonts w:ascii="Junction" w:hAnsi="Junction"/>
-          <w:i/>
-          <w:sz w:val="20"/>
-          <w:szCs w:val="20"/>
-        </w:rPr>
-      </w:pPr>
-      <w:r>
-        <w:rPr>
-          <w:rFonts w:ascii="Junction" w:hAnsi="Junction"/>
-          <w:i/>
-          <w:sz w:val="20"/>
-          <w:szCs w:val="20"/>
-        </w:rPr>
-        <w:t>A coherent, logical development of principles/concepts for the intended audience have been carried out Present and communicate appropriate findings by comparing Git with at least one other CVS system</w:t>
-      </w:r>
-    </w:p>
-    <w:p>
-      <w:pPr>
-        <w:spacing w:line="360" w:lineRule="auto"/>
-        <w:rPr>
-          <w:rFonts w:ascii="Junction" w:hAnsi="Junction"/>
-          <w:sz w:val="20"/>
-          <w:szCs w:val="20"/>
-        </w:rPr>
-      </w:pPr>
-      <w:r>
-        <w:rPr>
-          <w:rFonts w:ascii="Junction" w:hAnsi="Junction"/>
-          <w:sz w:val="20"/>
-          <w:szCs w:val="20"/>
-        </w:rPr>
         <w:t>Task 14 – D1.1</w:t>
       </w:r>
     </w:p>
@@ -1828,15 +4124,17 @@
         <w:spacing w:line="360" w:lineRule="auto"/>
         <w:rPr>
           <w:rFonts w:ascii="Junction" w:hAnsi="Junction"/>
-          <w:sz w:val="20"/>
-          <w:szCs w:val="20"/>
-        </w:rPr>
-      </w:pPr>
-      <w:r>
-        <w:rPr>
-          <w:rFonts w:ascii="Junction" w:hAnsi="Junction"/>
-          <w:sz w:val="20"/>
-          <w:szCs w:val="20"/>
+          <w:color w:val="548DD4" w:themeColor="text2" w:themeTint="99"/>
+          <w:sz w:val="28"/>
+          <w:szCs w:val="28"/>
+        </w:rPr>
+      </w:pPr>
+      <w:r>
+        <w:rPr>
+          <w:rFonts w:ascii="Junction" w:hAnsi="Junction"/>
+          <w:color w:val="548DD4" w:themeColor="text2" w:themeTint="99"/>
+          <w:sz w:val="28"/>
+          <w:szCs w:val="28"/>
         </w:rPr>
         <w:t xml:space="preserve">Task 15 – D3.1 </w:t>
       </w:r>
@@ -1866,15 +4164,17 @@
         <w:spacing w:line="360" w:lineRule="auto"/>
         <w:rPr>
           <w:rFonts w:ascii="Junction" w:hAnsi="Junction"/>
-          <w:sz w:val="20"/>
-          <w:szCs w:val="20"/>
-        </w:rPr>
-      </w:pPr>
-      <w:r>
-        <w:rPr>
-          <w:rFonts w:ascii="Junction" w:hAnsi="Junction"/>
-          <w:sz w:val="20"/>
-          <w:szCs w:val="20"/>
+          <w:color w:val="548DD4" w:themeColor="text2" w:themeTint="99"/>
+          <w:sz w:val="28"/>
+          <w:szCs w:val="28"/>
+        </w:rPr>
+      </w:pPr>
+      <w:r>
+        <w:rPr>
+          <w:rFonts w:ascii="Junction" w:hAnsi="Junction"/>
+          <w:color w:val="548DD4" w:themeColor="text2" w:themeTint="99"/>
+          <w:sz w:val="28"/>
+          <w:szCs w:val="28"/>
         </w:rPr>
         <w:t>Task 16 – D2.1</w:t>
       </w:r>
@@ -1959,8 +4259,8 @@
       </w:pPr>
     </w:p>
     <w:sectPr>
-      <w:headerReference w:type="default" r:id="rId9"/>
-      <w:footerReference w:type="default" r:id="rId10"/>
+      <w:headerReference w:type="default" r:id="rId26"/>
+      <w:footerReference w:type="default" r:id="rId27"/>
       <w:pgSz w:w="11906" w:h="16838"/>
       <w:pgMar w:top="1440" w:right="1440" w:bottom="1440" w:left="1440" w:header="708" w:footer="708" w:gutter="0"/>
       <w:cols w:space="708"/>
@@ -2005,6 +4305,7 @@
         <w:docPartUnique/>
       </w:docPartObj>
     </w:sdtPr>
+    <w:sdtEndPr/>
     <w:sdtContent>
       <w:p>
         <w:pPr>
@@ -2080,7 +4381,7 @@
                                 <w:rPr>
                                   <w:noProof/>
                                 </w:rPr>
-                                <w:t>4</w:t>
+                                <w:t>8</w:t>
                               </w:r>
                               <w:r>
                                 <w:rPr>
@@ -2126,7 +4427,7 @@
                     <v:h position="#0,topLeft" switch="" xrange="0,10800"/>
                   </v:handles>
                 </v:shapetype>
-                <v:shape id="AutoShape 22" o:spid="_x0000_s1026" type="#_x0000_t185" style="position:absolute;margin-left:0;margin-top:0;width:43.45pt;height:18.8pt;z-index:251660288;visibility:visible;mso-wrap-style:square;mso-width-percent:100;mso-height-percent:0;mso-wrap-distance-left:9pt;mso-wrap-distance-top:0;mso-wrap-distance-right:9pt;mso-wrap-distance-bottom:0;mso-position-horizontal:center;mso-position-horizontal-relative:margin;mso-position-vertical:center;mso-position-vertical-relative:bottom-margin-area;mso-width-percent:100;mso-height-percent:0;mso-width-relative:margin;mso-height-relative:bottom-margin-area;v-text-anchor:top" o:gfxdata="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" filled="t" strokecolor="gray" strokeweight="2.25pt">
+                <v:shape id="AutoShape 22" o:spid="_x0000_s1038" type="#_x0000_t185" style="position:absolute;margin-left:0;margin-top:0;width:43.45pt;height:18.8pt;z-index:251660288;visibility:visible;mso-wrap-style:square;mso-width-percent:100;mso-height-percent:0;mso-wrap-distance-left:9pt;mso-wrap-distance-top:0;mso-wrap-distance-right:9pt;mso-wrap-distance-bottom:0;mso-position-horizontal:center;mso-position-horizontal-relative:margin;mso-position-vertical:center;mso-position-vertical-relative:bottom-margin-area;mso-width-percent:100;mso-height-percent:0;mso-width-relative:margin;mso-height-relative:bottom-margin-area;v-text-anchor:top" o:gfxdata="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" filled="t" strokecolor="gray" strokeweight="2.25pt">
                   <v:textbox inset=",0,,0">
                     <w:txbxContent>
                       <w:p>
@@ -2146,7 +4447,7 @@
                           <w:rPr>
                             <w:noProof/>
                           </w:rPr>
-                          <w:t>4</w:t>
+                          <w:t>8</w:t>
                         </w:r>
                         <w:r>
                           <w:rPr>
@@ -2423,6 +4724,390 @@
     </w:lvl>
   </w:abstractNum>
   <w:abstractNum w:abstractNumId="1">
+    <w:nsid w:val="40FC3A7D"/>
+    <w:multiLevelType w:val="hybridMultilevel"/>
+    <w:tmpl w:val="FF66A564"/>
+    <w:lvl w:ilvl="0" w:tplc="0809000F">
+      <w:start w:val="1"/>
+      <w:numFmt w:val="decimal"/>
+      <w:lvlText w:val="%1."/>
+      <w:lvlJc w:val="left"/>
+      <w:pPr>
+        <w:ind w:left="720" w:hanging="360"/>
+      </w:pPr>
+    </w:lvl>
+    <w:lvl w:ilvl="1" w:tplc="08090019" w:tentative="1">
+      <w:start w:val="1"/>
+      <w:numFmt w:val="lowerLetter"/>
+      <w:lvlText w:val="%2."/>
+      <w:lvlJc w:val="left"/>
+      <w:pPr>
+        <w:ind w:left="1440" w:hanging="360"/>
+      </w:pPr>
+    </w:lvl>
+    <w:lvl w:ilvl="2" w:tplc="0809001B" w:tentative="1">
+      <w:start w:val="1"/>
+      <w:numFmt w:val="lowerRoman"/>
+      <w:lvlText w:val="%3."/>
+      <w:lvlJc w:val="right"/>
+      <w:pPr>
+        <w:ind w:left="2160" w:hanging="180"/>
+      </w:pPr>
+    </w:lvl>
+    <w:lvl w:ilvl="3" w:tplc="0809000F" w:tentative="1">
+      <w:start w:val="1"/>
+      <w:numFmt w:val="decimal"/>
+      <w:lvlText w:val="%4."/>
+      <w:lvlJc w:val="left"/>
+      <w:pPr>
+        <w:ind w:left="2880" w:hanging="360"/>
+      </w:pPr>
+    </w:lvl>
+    <w:lvl w:ilvl="4" w:tplc="08090019" w:tentative="1">
+      <w:start w:val="1"/>
+      <w:numFmt w:val="lowerLetter"/>
+      <w:lvlText w:val="%5."/>
+      <w:lvlJc w:val="left"/>
+      <w:pPr>
+        <w:ind w:left="3600" w:hanging="360"/>
+      </w:pPr>
+    </w:lvl>
+    <w:lvl w:ilvl="5" w:tplc="0809001B" w:tentative="1">
+      <w:start w:val="1"/>
+      <w:numFmt w:val="lowerRoman"/>
+      <w:lvlText w:val="%6."/>
+      <w:lvlJc w:val="right"/>
+      <w:pPr>
+        <w:ind w:left="4320" w:hanging="180"/>
+      </w:pPr>
+    </w:lvl>
+    <w:lvl w:ilvl="6" w:tplc="0809000F" w:tentative="1">
+      <w:start w:val="1"/>
+      <w:numFmt w:val="decimal"/>
+      <w:lvlText w:val="%7."/>
+      <w:lvlJc w:val="left"/>
+      <w:pPr>
+        <w:ind w:left="5040" w:hanging="360"/>
+      </w:pPr>
+    </w:lvl>
+    <w:lvl w:ilvl="7" w:tplc="08090019" w:tentative="1">
+      <w:start w:val="1"/>
+      <w:numFmt w:val="lowerLetter"/>
+      <w:lvlText w:val="%8."/>
+      <w:lvlJc w:val="left"/>
+      <w:pPr>
+        <w:ind w:left="5760" w:hanging="360"/>
+      </w:pPr>
+    </w:lvl>
+    <w:lvl w:ilvl="8" w:tplc="0809001B" w:tentative="1">
+      <w:start w:val="1"/>
+      <w:numFmt w:val="lowerRoman"/>
+      <w:lvlText w:val="%9."/>
+      <w:lvlJc w:val="right"/>
+      <w:pPr>
+        <w:ind w:left="6480" w:hanging="180"/>
+      </w:pPr>
+    </w:lvl>
+  </w:abstractNum>
+  <w:abstractNum w:abstractNumId="2">
+    <w:nsid w:val="6C5B28F0"/>
+    <w:multiLevelType w:val="multilevel"/>
+    <w:tmpl w:val="93F82F68"/>
+    <w:lvl w:ilvl="0">
+      <w:start w:val="1"/>
+      <w:numFmt w:val="bullet"/>
+      <w:lvlText w:val=""/>
+      <w:lvlJc w:val="left"/>
+      <w:pPr>
+        <w:tabs>
+          <w:tab w:val="num" w:pos="720"/>
+        </w:tabs>
+        <w:ind w:left="720" w:hanging="360"/>
+      </w:pPr>
+      <w:rPr>
+        <w:rFonts w:ascii="Symbol" w:hAnsi="Symbol" w:hint="default"/>
+        <w:sz w:val="20"/>
+      </w:rPr>
+    </w:lvl>
+    <w:lvl w:ilvl="1" w:tentative="1">
+      <w:start w:val="1"/>
+      <w:numFmt w:val="bullet"/>
+      <w:lvlText w:val="o"/>
+      <w:lvlJc w:val="left"/>
+      <w:pPr>
+        <w:tabs>
+          <w:tab w:val="num" w:pos="1440"/>
+        </w:tabs>
+        <w:ind w:left="1440" w:hanging="360"/>
+      </w:pPr>
+      <w:rPr>
+        <w:rFonts w:ascii="Courier New" w:hAnsi="Courier New" w:hint="default"/>
+        <w:sz w:val="20"/>
+      </w:rPr>
+    </w:lvl>
+    <w:lvl w:ilvl="2" w:tentative="1">
+      <w:start w:val="1"/>
+      <w:numFmt w:val="bullet"/>
+      <w:lvlText w:val=""/>
+      <w:lvlJc w:val="left"/>
+      <w:pPr>
+        <w:tabs>
+          <w:tab w:val="num" w:pos="2160"/>
+        </w:tabs>
+        <w:ind w:left="2160" w:hanging="360"/>
+      </w:pPr>
+      <w:rPr>
+        <w:rFonts w:ascii="Wingdings" w:hAnsi="Wingdings" w:hint="default"/>
+        <w:sz w:val="20"/>
+      </w:rPr>
+    </w:lvl>
+    <w:lvl w:ilvl="3" w:tentative="1">
+      <w:start w:val="1"/>
+      <w:numFmt w:val="bullet"/>
+      <w:lvlText w:val=""/>
+      <w:lvlJc w:val="left"/>
+      <w:pPr>
+        <w:tabs>
+          <w:tab w:val="num" w:pos="2880"/>
+        </w:tabs>
+        <w:ind w:left="2880" w:hanging="360"/>
+      </w:pPr>
+      <w:rPr>
+        <w:rFonts w:ascii="Wingdings" w:hAnsi="Wingdings" w:hint="default"/>
+        <w:sz w:val="20"/>
+      </w:rPr>
+    </w:lvl>
+    <w:lvl w:ilvl="4" w:tentative="1">
+      <w:start w:val="1"/>
+      <w:numFmt w:val="bullet"/>
+      <w:lvlText w:val=""/>
+      <w:lvlJc w:val="left"/>
+      <w:pPr>
+        <w:tabs>
+          <w:tab w:val="num" w:pos="3600"/>
+        </w:tabs>
+        <w:ind w:left="3600" w:hanging="360"/>
+      </w:pPr>
+      <w:rPr>
+        <w:rFonts w:ascii="Wingdings" w:hAnsi="Wingdings" w:hint="default"/>
+        <w:sz w:val="20"/>
+      </w:rPr>
+    </w:lvl>
+    <w:lvl w:ilvl="5" w:tentative="1">
+      <w:start w:val="1"/>
+      <w:numFmt w:val="bullet"/>
+      <w:lvlText w:val=""/>
+      <w:lvlJc w:val="left"/>
+      <w:pPr>
+        <w:tabs>
+          <w:tab w:val="num" w:pos="4320"/>
+        </w:tabs>
+        <w:ind w:left="4320" w:hanging="360"/>
+      </w:pPr>
+      <w:rPr>
+        <w:rFonts w:ascii="Wingdings" w:hAnsi="Wingdings" w:hint="default"/>
+        <w:sz w:val="20"/>
+      </w:rPr>
+    </w:lvl>
+    <w:lvl w:ilvl="6" w:tentative="1">
+      <w:start w:val="1"/>
+      <w:numFmt w:val="bullet"/>
+      <w:lvlText w:val=""/>
+      <w:lvlJc w:val="left"/>
+      <w:pPr>
+        <w:tabs>
+          <w:tab w:val="num" w:pos="5040"/>
+        </w:tabs>
+        <w:ind w:left="5040" w:hanging="360"/>
+      </w:pPr>
+      <w:rPr>
+        <w:rFonts w:ascii="Wingdings" w:hAnsi="Wingdings" w:hint="default"/>
+        <w:sz w:val="20"/>
+      </w:rPr>
+    </w:lvl>
+    <w:lvl w:ilvl="7" w:tentative="1">
+      <w:start w:val="1"/>
+      <w:numFmt w:val="bullet"/>
+      <w:lvlText w:val=""/>
+      <w:lvlJc w:val="left"/>
+      <w:pPr>
+        <w:tabs>
+          <w:tab w:val="num" w:pos="5760"/>
+        </w:tabs>
+        <w:ind w:left="5760" w:hanging="360"/>
+      </w:pPr>
+      <w:rPr>
+        <w:rFonts w:ascii="Wingdings" w:hAnsi="Wingdings" w:hint="default"/>
+        <w:sz w:val="20"/>
+      </w:rPr>
+    </w:lvl>
+    <w:lvl w:ilvl="8" w:tentative="1">
+      <w:start w:val="1"/>
+      <w:numFmt w:val="bullet"/>
+      <w:lvlText w:val=""/>
+      <w:lvlJc w:val="left"/>
+      <w:pPr>
+        <w:tabs>
+          <w:tab w:val="num" w:pos="6480"/>
+        </w:tabs>
+        <w:ind w:left="6480" w:hanging="360"/>
+      </w:pPr>
+      <w:rPr>
+        <w:rFonts w:ascii="Wingdings" w:hAnsi="Wingdings" w:hint="default"/>
+        <w:sz w:val="20"/>
+      </w:rPr>
+    </w:lvl>
+  </w:abstractNum>
+  <w:abstractNum w:abstractNumId="3">
+    <w:nsid w:val="7B8C7139"/>
+    <w:multiLevelType w:val="multilevel"/>
+    <w:tmpl w:val="D5883DBC"/>
+    <w:lvl w:ilvl="0">
+      <w:start w:val="1"/>
+      <w:numFmt w:val="bullet"/>
+      <w:lvlText w:val=""/>
+      <w:lvlJc w:val="left"/>
+      <w:pPr>
+        <w:tabs>
+          <w:tab w:val="num" w:pos="720"/>
+        </w:tabs>
+        <w:ind w:left="720" w:hanging="360"/>
+      </w:pPr>
+      <w:rPr>
+        <w:rFonts w:ascii="Symbol" w:hAnsi="Symbol" w:hint="default"/>
+        <w:sz w:val="20"/>
+      </w:rPr>
+    </w:lvl>
+    <w:lvl w:ilvl="1" w:tentative="1">
+      <w:start w:val="1"/>
+      <w:numFmt w:val="bullet"/>
+      <w:lvlText w:val="o"/>
+      <w:lvlJc w:val="left"/>
+      <w:pPr>
+        <w:tabs>
+          <w:tab w:val="num" w:pos="1440"/>
+        </w:tabs>
+        <w:ind w:left="1440" w:hanging="360"/>
+      </w:pPr>
+      <w:rPr>
+        <w:rFonts w:ascii="Courier New" w:hAnsi="Courier New" w:hint="default"/>
+        <w:sz w:val="20"/>
+      </w:rPr>
+    </w:lvl>
+    <w:lvl w:ilvl="2" w:tentative="1">
+      <w:start w:val="1"/>
+      <w:numFmt w:val="bullet"/>
+      <w:lvlText w:val=""/>
+      <w:lvlJc w:val="left"/>
+      <w:pPr>
+        <w:tabs>
+          <w:tab w:val="num" w:pos="2160"/>
+        </w:tabs>
+        <w:ind w:left="2160" w:hanging="360"/>
+      </w:pPr>
+      <w:rPr>
+        <w:rFonts w:ascii="Wingdings" w:hAnsi="Wingdings" w:hint="default"/>
+        <w:sz w:val="20"/>
+      </w:rPr>
+    </w:lvl>
+    <w:lvl w:ilvl="3" w:tentative="1">
+      <w:start w:val="1"/>
+      <w:numFmt w:val="bullet"/>
+      <w:lvlText w:val=""/>
+      <w:lvlJc w:val="left"/>
+      <w:pPr>
+        <w:tabs>
+          <w:tab w:val="num" w:pos="2880"/>
+        </w:tabs>
+        <w:ind w:left="2880" w:hanging="360"/>
+      </w:pPr>
+      <w:rPr>
+        <w:rFonts w:ascii="Wingdings" w:hAnsi="Wingdings" w:hint="default"/>
+        <w:sz w:val="20"/>
+      </w:rPr>
+    </w:lvl>
+    <w:lvl w:ilvl="4" w:tentative="1">
+      <w:start w:val="1"/>
+      <w:numFmt w:val="bullet"/>
+      <w:lvlText w:val=""/>
+      <w:lvlJc w:val="left"/>
+      <w:pPr>
+        <w:tabs>
+          <w:tab w:val="num" w:pos="3600"/>
+        </w:tabs>
+        <w:ind w:left="3600" w:hanging="360"/>
+      </w:pPr>
+      <w:rPr>
+        <w:rFonts w:ascii="Wingdings" w:hAnsi="Wingdings" w:hint="default"/>
+        <w:sz w:val="20"/>
+      </w:rPr>
+    </w:lvl>
+    <w:lvl w:ilvl="5" w:tentative="1">
+      <w:start w:val="1"/>
+      <w:numFmt w:val="bullet"/>
+      <w:lvlText w:val=""/>
+      <w:lvlJc w:val="left"/>
+      <w:pPr>
+        <w:tabs>
+          <w:tab w:val="num" w:pos="4320"/>
+        </w:tabs>
+        <w:ind w:left="4320" w:hanging="360"/>
+      </w:pPr>
+      <w:rPr>
+        <w:rFonts w:ascii="Wingdings" w:hAnsi="Wingdings" w:hint="default"/>
+        <w:sz w:val="20"/>
+      </w:rPr>
+    </w:lvl>
+    <w:lvl w:ilvl="6" w:tentative="1">
+      <w:start w:val="1"/>
+      <w:numFmt w:val="bullet"/>
+      <w:lvlText w:val=""/>
+      <w:lvlJc w:val="left"/>
+      <w:pPr>
+        <w:tabs>
+          <w:tab w:val="num" w:pos="5040"/>
+        </w:tabs>
+        <w:ind w:left="5040" w:hanging="360"/>
+      </w:pPr>
+      <w:rPr>
+        <w:rFonts w:ascii="Wingdings" w:hAnsi="Wingdings" w:hint="default"/>
+        <w:sz w:val="20"/>
+      </w:rPr>
+    </w:lvl>
+    <w:lvl w:ilvl="7" w:tentative="1">
+      <w:start w:val="1"/>
+      <w:numFmt w:val="bullet"/>
+      <w:lvlText w:val=""/>
+      <w:lvlJc w:val="left"/>
+      <w:pPr>
+        <w:tabs>
+          <w:tab w:val="num" w:pos="5760"/>
+        </w:tabs>
+        <w:ind w:left="5760" w:hanging="360"/>
+      </w:pPr>
+      <w:rPr>
+        <w:rFonts w:ascii="Wingdings" w:hAnsi="Wingdings" w:hint="default"/>
+        <w:sz w:val="20"/>
+      </w:rPr>
+    </w:lvl>
+    <w:lvl w:ilvl="8" w:tentative="1">
+      <w:start w:val="1"/>
+      <w:numFmt w:val="bullet"/>
+      <w:lvlText w:val=""/>
+      <w:lvlJc w:val="left"/>
+      <w:pPr>
+        <w:tabs>
+          <w:tab w:val="num" w:pos="6480"/>
+        </w:tabs>
+        <w:ind w:left="6480" w:hanging="360"/>
+      </w:pPr>
+      <w:rPr>
+        <w:rFonts w:ascii="Wingdings" w:hAnsi="Wingdings" w:hint="default"/>
+        <w:sz w:val="20"/>
+      </w:rPr>
+    </w:lvl>
+  </w:abstractNum>
+  <w:abstractNum w:abstractNumId="4">
     <w:nsid w:val="7D26731C"/>
     <w:multiLevelType w:val="hybridMultilevel"/>
     <w:tmpl w:val="71D8D1DA"/>
@@ -2536,10 +5221,19 @@
     </w:lvl>
   </w:abstractNum>
   <w:num w:numId="1">
-    <w:abstractNumId w:val="1"/>
+    <w:abstractNumId w:val="4"/>
   </w:num>
   <w:num w:numId="2">
     <w:abstractNumId w:val="0"/>
+  </w:num>
+  <w:num w:numId="3">
+    <w:abstractNumId w:val="1"/>
+  </w:num>
+  <w:num w:numId="4">
+    <w:abstractNumId w:val="3"/>
+  </w:num>
+  <w:num w:numId="5">
+    <w:abstractNumId w:val="2"/>
   </w:num>
 </w:numbering>
 </file>
@@ -2853,6 +5547,25 @@
       <w:szCs w:val="16"/>
     </w:rPr>
   </w:style>
+  <w:style w:type="paragraph" w:styleId="Caption">
+    <w:name w:val="caption"/>
+    <w:basedOn w:val="Normal"/>
+    <w:next w:val="Normal"/>
+    <w:uiPriority w:val="35"/>
+    <w:unhideWhenUsed/>
+    <w:qFormat/>
+    <w:rsid w:val="009D117D"/>
+    <w:pPr>
+      <w:spacing w:line="240" w:lineRule="auto"/>
+    </w:pPr>
+    <w:rPr>
+      <w:b/>
+      <w:bCs/>
+      <w:color w:val="4F81BD" w:themeColor="accent1"/>
+      <w:sz w:val="18"/>
+      <w:szCs w:val="18"/>
+    </w:rPr>
+  </w:style>
 </w:styles>
 </file>
 
@@ -3165,6 +5878,25 @@
       <w:szCs w:val="16"/>
     </w:rPr>
   </w:style>
+  <w:style w:type="paragraph" w:styleId="Caption">
+    <w:name w:val="caption"/>
+    <w:basedOn w:val="Normal"/>
+    <w:next w:val="Normal"/>
+    <w:uiPriority w:val="35"/>
+    <w:unhideWhenUsed/>
+    <w:qFormat/>
+    <w:rsid w:val="009D117D"/>
+    <w:pPr>
+      <w:spacing w:line="240" w:lineRule="auto"/>
+    </w:pPr>
+    <w:rPr>
+      <w:b/>
+      <w:bCs/>
+      <w:color w:val="4F81BD" w:themeColor="accent1"/>
+      <w:sz w:val="18"/>
+      <w:szCs w:val="18"/>
+    </w:rPr>
+  </w:style>
 </w:styles>
 </file>
 
@@ -3451,4 +6183,162 @@
   <a:objectDefaults/>
   <a:extraClrSchemeLst/>
 </a:theme>
+</file>
+
+<file path=customXml/item1.xml><?xml version="1.0" encoding="utf-8"?>
+<b:Sources xmlns:b="http://schemas.openxmlformats.org/officeDocument/2006/bibliography" xmlns="http://schemas.openxmlformats.org/officeDocument/2006/bibliography" SelectedStyle="\APA.XSL" StyleName="APA">
+  <b:Source>
+    <b:Tag>Cod09</b:Tag>
+    <b:SourceType>DocumentFromInternetSite</b:SourceType>
+    <b:Guid>{3F15FFBC-F88B-4E8E-B116-F76D8C350C8A}</b:Guid>
+    <b:Author>
+      <b:Author>
+        <b:NameList>
+          <b:Person>
+            <b:Last>Codeape</b:Last>
+          </b:Person>
+        </b:NameList>
+      </b:Author>
+    </b:Author>
+    <b:Title>I want something like github, but internal for my company. Recommendations? [closed]</b:Title>
+    <b:InternetSiteTitle>StackOverflow</b:InternetSiteTitle>
+    <b:Year>2009</b:Year>
+    <b:Month>October</b:Month>
+    <b:Day>2</b:Day>
+    <b:YearAccessed>2013</b:YearAccessed>
+    <b:MonthAccessed>May</b:MonthAccessed>
+    <b:DayAccessed>23</b:DayAccessed>
+    <b:URL>http://stackoverflow.com/questions/1509364/i-want-something-like-github-but-internal-for-my-company-recommendations</b:URL>
+    <b:RefOrder>2</b:RefOrder>
+  </b:Source>
+  <b:Source>
+    <b:Tag>Bit13</b:Tag>
+    <b:SourceType>DocumentFromInternetSite</b:SourceType>
+    <b:Guid>{6C34E97E-F2FC-4707-A681-57BA3589A681}</b:Guid>
+    <b:Author>
+      <b:Author>
+        <b:Corporate>BitNami.com</b:Corporate>
+      </b:Author>
+    </b:Author>
+    <b:Title>Ruby Stack</b:Title>
+    <b:InternetSiteTitle>Bitnami</b:InternetSiteTitle>
+    <b:Year>2013</b:Year>
+    <b:YearAccessed>2013</b:YearAccessed>
+    <b:MonthAccessed>May</b:MonthAccessed>
+    <b:DayAccessed>23</b:DayAccessed>
+    <b:URL>http://bitnami.com/stack/ruby</b:URL>
+    <b:RefOrder>3</b:RefOrder>
+  </b:Source>
+  <b:Source>
+    <b:Tag>Red13</b:Tag>
+    <b:SourceType>DocumentFromInternetSite</b:SourceType>
+    <b:Guid>{9D13C479-9FC0-4EBC-B54C-F03BEA140E39}</b:Guid>
+    <b:Author>
+      <b:Author>
+        <b:Corporate>Redmine</b:Corporate>
+      </b:Author>
+    </b:Author>
+    <b:Title>Redmine</b:Title>
+    <b:InternetSiteTitle>Redmine</b:InternetSiteTitle>
+    <b:Year>2013</b:Year>
+    <b:YearAccessed>2013</b:YearAccessed>
+    <b:MonthAccessed>May</b:MonthAccessed>
+    <b:DayAccessed>23</b:DayAccessed>
+    <b:URL>http://www.redmine.org/</b:URL>
+    <b:RefOrder>4</b:RefOrder>
+  </b:Source>
+  <b:Source>
+    <b:Tag>Alt13</b:Tag>
+    <b:SourceType>DocumentFromInternetSite</b:SourceType>
+    <b:Guid>{C0ADC347-E077-46E5-835E-4BE3C7F31480}</b:Guid>
+    <b:Author>
+      <b:Author>
+        <b:Corporate>Alternativeto</b:Corporate>
+      </b:Author>
+    </b:Author>
+    <b:Title>Github</b:Title>
+    <b:InternetSiteTitle>Alternativeto</b:InternetSiteTitle>
+    <b:Year>2013</b:Year>
+    <b:YearAccessed>2013</b:YearAccessed>
+    <b:MonthAccessed>May</b:MonthAccessed>
+    <b:DayAccessed>24</b:DayAccessed>
+    <b:URL>http://alternativeto.net/software/github/</b:URL>
+    <b:RefOrder>5</b:RefOrder>
+  </b:Source>
+  <b:Source>
+    <b:Tag>Poc13</b:Tag>
+    <b:SourceType>DocumentFromInternetSite</b:SourceType>
+    <b:Guid>{C23ABA54-D358-456A-AAEC-3292F9A5725D}</b:Guid>
+    <b:Author>
+      <b:Author>
+        <b:Corporate>Pocoo.org</b:Corporate>
+      </b:Author>
+    </b:Author>
+    <b:Title>Github and BitBucket</b:Title>
+    <b:InternetSiteTitle>Pocoo</b:InternetSiteTitle>
+    <b:YearAccessed>2013</b:YearAccessed>
+    <b:MonthAccessed>May</b:MonthAccessed>
+    <b:DayAccessed>24</b:DayAccessed>
+    <b:URL>http://www.pocoo.org/~blackbird/github-vs-bitbucket/bitbucket.html</b:URL>
+    <b:RefOrder>6</b:RefOrder>
+  </b:Source>
+  <b:Source>
+    <b:Tag>Wil13</b:Tag>
+    <b:SourceType>DocumentFromInternetSite</b:SourceType>
+    <b:Guid>{6FE1482B-DD2D-4AEB-A43F-CD5BD5CCF88F}</b:Guid>
+    <b:Author>
+      <b:Author>
+        <b:NameList>
+          <b:Person>
+            <b:Last>Edwards</b:Last>
+            <b:First>William</b:First>
+          </b:Person>
+        </b:NameList>
+      </b:Author>
+    </b:Author>
+    <b:Title>How Github Slew Sourceforge and the rest</b:Title>
+    <b:InternetSiteTitle>Tumblr.com</b:InternetSiteTitle>
+    <b:Year>2013</b:Year>
+    <b:Month>June</b:Month>
+    <b:Day>12</b:Day>
+    <b:YearAccessed>2013</b:YearAccessed>
+    <b:MonthAccessed>May</b:MonthAccessed>
+    <b:DayAccessed>24</b:DayAccessed>
+    <b:URL>http://williamedwardscoder.tumblr.com/post/24944468513/how-github-slew-sourceforge-and-the-rest</b:URL>
+    <b:RefOrder>7</b:RefOrder>
+  </b:Source>
+  <b:Source>
+    <b:Tag>Kli11</b:Tag>
+    <b:SourceType>DocumentFromInternetSite</b:SourceType>
+    <b:Guid>{2ACDD6EA-0D90-4E86-88A4-D87E266E948F}</b:Guid>
+    <b:Author>
+      <b:Author>
+        <b:NameList>
+          <b:Person>
+            <b:Last>Finley</b:Last>
+            <b:First>Klint</b:First>
+          </b:Person>
+        </b:NameList>
+      </b:Author>
+    </b:Author>
+    <b:Title>Github has Passed Sourceforge and Google Code in Popularity</b:Title>
+    <b:InternetSiteTitle>Readwrite</b:InternetSiteTitle>
+    <b:Year>2011</b:Year>
+    <b:Month>June</b:Month>
+    <b:Day>2</b:Day>
+    <b:YearAccessed>2013</b:YearAccessed>
+    <b:MonthAccessed>May</b:MonthAccessed>
+    <b:DayAccessed>25</b:DayAccessed>
+    <b:URL>http://readwrite.com/2011/06/02/github-has-passed-sourceforge</b:URL>
+    <b:RefOrder>1</b:RefOrder>
+  </b:Source>
+</b:Sources>
+</file>
+
+<file path=customXml/itemProps1.xml><?xml version="1.0" encoding="utf-8"?>
+<ds:datastoreItem xmlns:ds="http://schemas.openxmlformats.org/officeDocument/2006/customXml" ds:itemID="{2353278C-610D-4A73-88C1-450B28A14E96}">
+  <ds:schemaRefs>
+    <ds:schemaRef ds:uri="http://schemas.openxmlformats.org/officeDocument/2006/bibliography"/>
+  </ds:schemaRefs>
+</ds:datastoreItem>
 </file>
</xml_diff>